<commit_message>
Cambios al 21 de Marzo
Cambios al 21 de marzo antes de reunion con ccc. esperando correcciones
de el.
</commit_message>
<xml_diff>
--- a/Trabajo Final Marzo 21.docx
+++ b/Trabajo Final Marzo 21.docx
@@ -4719,7 +4719,14 @@
           <w:rFonts w:cs="Times New Roman"/>
           <w:lang w:val="es-ES"/>
         </w:rPr>
-        <w:t xml:space="preserve">Estos sistemas permiten recopilar información sobre </w:t>
+        <w:t>Esto permite</w:t>
+      </w:r>
+      <w:r>
+        <w:rPr>
+          <w:rFonts w:cs="Times New Roman"/>
+          <w:lang w:val="es-ES"/>
+        </w:rPr>
+        <w:t xml:space="preserve"> recopilar información sobre </w:t>
       </w:r>
       <w:r>
         <w:rPr>
@@ -5077,7 +5084,7 @@
           <w:rFonts w:cs="Times New Roman"/>
           <w:lang w:val="es-ES"/>
         </w:rPr>
-        <w:t xml:space="preserve"> este tipo de software ya que está pensado para la recolección de comunicaciones digitales con los ciudadanos. En el caso de la Superintendencia Nacional de Salud (SUSALUD) del Perú se han realizado esfuerzos para mejorar las comunicaciones entre paciente y sus Instituciones Prestadoras de Servicios de Salud (IPRESS) pero estos intentos aún </w:t>
+        <w:t xml:space="preserve"> este software ya que está pensado para la recolección de comunicaciones digitales con los ciudadanos. En el caso de la Superintendencia Nacional de Salud (SUSALUD) del Perú se han realizado esfuerzos para mejorar las comunicaciones entre paciente y sus Instituciones Prestadoras de Servicios de Salud (IPRESS) pero estos intentos aún </w:t>
       </w:r>
       <w:r>
         <w:rPr>
@@ -5161,7 +5168,21 @@
           <w:rFonts w:cs="Times New Roman"/>
           <w:lang w:val="es-ES"/>
         </w:rPr>
-        <w:t xml:space="preserve">un sistema centralizado que posibilite a </w:t>
+        <w:t xml:space="preserve">un sistema </w:t>
+      </w:r>
+      <w:r>
+        <w:rPr>
+          <w:rFonts w:cs="Times New Roman"/>
+          <w:lang w:val="es-ES"/>
+        </w:rPr>
+        <w:t xml:space="preserve">informático </w:t>
+      </w:r>
+      <w:r>
+        <w:rPr>
+          <w:rFonts w:cs="Times New Roman"/>
+          <w:lang w:val="es-ES"/>
+        </w:rPr>
+        <w:t xml:space="preserve">centralizado que posibilite a </w:t>
       </w:r>
       <w:r>
         <w:rPr>
@@ -5674,7 +5695,7 @@
           <w:color w:val="000000" w:themeColor="text1"/>
           <w:lang w:val="es-ES"/>
         </w:rPr>
-        <w:t>, todas las Instituciones Prestadora</w:t>
+        <w:t>, to</w:t>
       </w:r>
       <w:r>
         <w:rPr>
@@ -5682,7 +5703,7 @@
           <w:color w:val="000000" w:themeColor="text1"/>
           <w:lang w:val="es-ES"/>
         </w:rPr>
-        <w:t>s</w:t>
+        <w:t>das las IPRESS</w:t>
       </w:r>
       <w:r>
         <w:rPr>
@@ -5690,7 +5711,7 @@
           <w:color w:val="000000" w:themeColor="text1"/>
           <w:lang w:val="es-ES"/>
         </w:rPr>
-        <w:t xml:space="preserve"> de Servicios de Salud (</w:t>
+        <w:t xml:space="preserve"> deben</w:t>
       </w:r>
       <w:r>
         <w:rPr>
@@ -5698,7 +5719,7 @@
           <w:color w:val="000000" w:themeColor="text1"/>
           <w:lang w:val="es-ES"/>
         </w:rPr>
-        <w:t>IPRESS) deben</w:t>
+        <w:t xml:space="preserve"> contar con un Libro de Reclamaciones donde tanto los pacientes como </w:t>
       </w:r>
       <w:r>
         <w:rPr>
@@ -5706,7 +5727,7 @@
           <w:color w:val="000000" w:themeColor="text1"/>
           <w:lang w:val="es-ES"/>
         </w:rPr>
-        <w:t xml:space="preserve"> contar con un Libro de Reclamaciones donde tanto los pacientes como </w:t>
+        <w:t>terceros legitimados</w:t>
       </w:r>
       <w:r>
         <w:rPr>
@@ -5714,7 +5735,7 @@
           <w:color w:val="000000" w:themeColor="text1"/>
           <w:lang w:val="es-ES"/>
         </w:rPr>
-        <w:t>terceros legitimados</w:t>
+        <w:t>, pueden presentar sus reclamos sobre el servicio y la calidad brindada en la</w:t>
       </w:r>
       <w:r>
         <w:rPr>
@@ -5722,7 +5743,7 @@
           <w:color w:val="000000" w:themeColor="text1"/>
           <w:lang w:val="es-ES"/>
         </w:rPr>
-        <w:t>, pueden presentar sus reclamos sobre el servicio y la calidad brindada en la</w:t>
+        <w:t xml:space="preserve"> IPRESS. Sin embargo, este</w:t>
       </w:r>
       <w:r>
         <w:rPr>
@@ -5730,7 +5751,7 @@
           <w:color w:val="000000" w:themeColor="text1"/>
           <w:lang w:val="es-ES"/>
         </w:rPr>
-        <w:t xml:space="preserve"> IPRESS. Sin embargo, este</w:t>
+        <w:t xml:space="preserve"> </w:t>
       </w:r>
       <w:r>
         <w:rPr>
@@ -5738,34 +5759,34 @@
           <w:color w:val="000000" w:themeColor="text1"/>
           <w:lang w:val="es-ES"/>
         </w:rPr>
-        <w:t xml:space="preserve"> </w:t>
-      </w:r>
-      <w:r>
+        <w:t xml:space="preserve">medio no brinda las herramientas necesarias para gestionar de forma sistematizada la información proveniente de los reclamos por lo tanto es difícil utilizarla para promover e incentivar proyectos de mejora dentro de las IPRESS. </w:t>
+      </w:r>
+    </w:p>
+    <w:p>
+      <w:pPr>
+        <w:spacing w:line="360" w:lineRule="auto"/>
+        <w:jc w:val="both"/>
         <w:rPr>
           <w:rFonts w:cs="Times New Roman"/>
           <w:color w:val="000000" w:themeColor="text1"/>
           <w:lang w:val="es-ES"/>
         </w:rPr>
-        <w:t xml:space="preserve">medio no brinda las herramientas necesarias para gestionar de forma sistematizada la información proveniente de los reclamos por lo tanto es difícil utilizarla para promover e incentivar proyectos de mejora dentro de las IPRESS. </w:t>
-      </w:r>
-    </w:p>
-    <w:p>
-      <w:pPr>
-        <w:spacing w:line="360" w:lineRule="auto"/>
-        <w:jc w:val="both"/>
+      </w:pPr>
+      <w:r>
         <w:rPr>
           <w:rFonts w:cs="Times New Roman"/>
           <w:color w:val="000000" w:themeColor="text1"/>
           <w:lang w:val="es-ES"/>
         </w:rPr>
-      </w:pPr>
+        <w:t>SUSALUD</w:t>
+      </w:r>
       <w:r>
         <w:rPr>
           <w:rFonts w:cs="Times New Roman"/>
           <w:color w:val="000000" w:themeColor="text1"/>
           <w:lang w:val="es-ES"/>
         </w:rPr>
-        <w:t>La Superintendencia Nacional de Salud (SUSALUD), como entidad fiscalizadora del sector Salud en el Perú, cuenta con un sistema informático b</w:t>
+        <w:t>, como entidad fiscalizadora del sector Salud en el Perú, cuenta con un sistema informático b</w:t>
       </w:r>
       <w:r>
         <w:rPr>
@@ -8357,40 +8378,73 @@
     </w:p>
     <w:p>
       <w:pPr>
-        <w:rPr>
-          <w:lang w:val="es-ES"/>
-        </w:rPr>
-      </w:pPr>
-    </w:p>
-    <w:p>
-      <w:pPr>
-        <w:rPr>
-          <w:lang w:val="es-ES"/>
-        </w:rPr>
-      </w:pPr>
-    </w:p>
-    <w:p>
-      <w:r>
-        <w:rPr>
-          <w:highlight w:val="yellow"/>
-          <w:lang w:val="es-ES"/>
-        </w:rPr>
-        <w:t xml:space="preserve">[Agregar aquí una oración introductoria a esta sección. Algo como “Las siguientes son las características de </w:t>
-      </w:r>
-      <w:r>
-        <w:rPr>
-          <w:highlight w:val="yellow"/>
-          <w:lang w:val="es-ES"/>
-        </w:rPr>
-        <w:t>un SGRSS…</w:t>
-      </w:r>
-      <w:r>
-        <w:rPr>
-          <w:highlight w:val="yellow"/>
-          <w:lang w:val="es-ES"/>
-        </w:rPr>
-        <w:t>]</w:t>
-      </w:r>
+        <w:spacing w:line="360" w:lineRule="auto"/>
+        <w:rPr>
+          <w:lang w:val="es-ES"/>
+        </w:rPr>
+      </w:pPr>
+      <w:r>
+        <w:rPr>
+          <w:lang w:val="es-ES"/>
+        </w:rPr>
+        <w:t xml:space="preserve">Dada la importancia probada de </w:t>
+      </w:r>
+      <w:r>
+        <w:rPr>
+          <w:lang w:val="es-ES"/>
+        </w:rPr>
+        <w:t xml:space="preserve">los sistemas para gestión de reclamos </w:t>
+      </w:r>
+      <w:r>
+        <w:rPr>
+          <w:rFonts w:cs="Times New Roman"/>
+          <w:lang w:val="es-ES"/>
+        </w:rPr>
+        <w:fldChar w:fldCharType="begin" w:fldLock="1"/>
+      </w:r>
+      <w:r>
+        <w:rPr>
+          <w:rFonts w:cs="Times New Roman"/>
+          <w:lang w:val="es-ES"/>
+        </w:rPr>
+        <w:instrText>ADDIN CSL_CITATION { "citationItems" : [ { "id" : "ITEM-1", "itemData" : { "DOI" : "10.1136/bmjqs-2013-002437", "ISBN" : "2044-5423 (Electronic)\\n2044-5415 (Linking)", "ISSN" : "2044-5423", "PMID" : "24876289", "abstract" : "BACKGROUND: Patient complaints have been identified as a valuable resource for monitoring and improving patient safety. This article critically reviews the literature on patient complaints, and synthesises the research findings to develop a coding taxonomy for analysing patient complaints. METHODS: The PubMed, Science Direct and Medline databases were systematically investigated to identify patient complaint research studies. Publications were included if they reported primary quantitative data on the content of patient-initiated complaints. Data were extracted and synthesised on (1) basic study characteristics; (2) methodological details; and (3) the issues patients complained about. RESULTS: 59 studies, reporting 88 069 patient complaints, were included. Patient complaint coding methodologies varied considerably (eg, in attributing single or multiple causes to complaints). In total, 113 551 issues were found to underlie the patient complaints. These were analysed using 205 different analytical codes which when combined represented 29 subcategories of complaint issue. The most common issues complained about were 'treatment' (15.6%) and 'communication' (13.7%). To develop a patient complaint coding taxonomy, the subcategories were thematically grouped into seven categories, and then three conceptually distinct domains. The first domain related to complaints on the safety and quality of clinical care (representing 33.7% of complaint issues), the second to the management of healthcare organisations (35.1%) and the third to problems in healthcare staff-patient relationships (29.1%). CONCLUSIONS: Rigorous analyses of patient complaints will help to identify problems in patient safety. To achieve this, it is necessary to standardise how patient complaints are analysed and interpreted. Through synthesising data from 59 patient complaint studies, we propose a coding taxonomy for supporting future research and practice in the analysis of patient complaint data.", "author" : [ { "dropping-particle" : "", "family" : "Reader", "given" : "Tom W", "non-dropping-particle" : "", "parse-names" : false, "suffix" : "" }, { "dropping-particle" : "", "family" : "Gillespie", "given" : "Alex", "non-dropping-particle" : "", "parse-names" : false, "suffix" : "" }, { "dropping-particle" : "", "family" : "Roberts", "given" : "Jane", "non-dropping-particle" : "", "parse-names" : false, "suffix" : "" } ], "container-title" : "BMJ quality &amp; safety", "id" : "ITEM-1", "issue" : "May", "issued" : { "date-parts" : [ [ "2014" ] ] }, "page" : "6781. Reader TW, Gillespie A, Roberts J. Patient c", "title" : "Patient complaints in healthcare systems: a systematic review and coding taxonomy.", "type" : "article-journal", "volume" : "23" }, "uris" : [ "http://www.mendeley.com/documents/?uuid=65654707-b4b8-467c-8010-341286cf2028" ] } ], "mendeley" : { "formattedCitation" : "(3)", "plainTextFormattedCitation" : "(3)", "previouslyFormattedCitation" : "(3)" }, "properties" : {  }, "schema" : "https://github.com/citation-style-language/schema/raw/master/csl-citation.json" }</w:instrText>
+      </w:r>
+      <w:r>
+        <w:rPr>
+          <w:rFonts w:cs="Times New Roman"/>
+          <w:lang w:val="es-ES"/>
+        </w:rPr>
+        <w:fldChar w:fldCharType="separate"/>
+      </w:r>
+      <w:r>
+        <w:rPr>
+          <w:rFonts w:cs="Times New Roman"/>
+          <w:noProof/>
+          <w:lang w:val="es-ES"/>
+        </w:rPr>
+        <w:t>(3)</w:t>
+      </w:r>
+      <w:r>
+        <w:rPr>
+          <w:rFonts w:cs="Times New Roman"/>
+          <w:lang w:val="es-ES"/>
+        </w:rPr>
+        <w:fldChar w:fldCharType="end"/>
+      </w:r>
+      <w:r>
+        <w:rPr>
+          <w:rFonts w:cs="Times New Roman"/>
+          <w:lang w:val="es-ES"/>
+        </w:rPr>
+        <w:t>, es importante que sean desarrollados para cumplir las siguientes características que permitan que su uso sea el esperado.</w:t>
+      </w:r>
+    </w:p>
+    <w:p>
+      <w:pPr>
+        <w:rPr>
+          <w:lang w:val="es-ES"/>
+        </w:rPr>
+      </w:pPr>
     </w:p>
     <w:p>
       <w:pPr>
@@ -8462,7 +8516,15 @@
           <w:rFonts w:cs="Times New Roman"/>
           <w:lang w:val="es-ES"/>
         </w:rPr>
-        <w:t xml:space="preserve"> Es usual ver los reclamos de forma negativa pero éstos deben ser vistos como oportunidades de mejora y sirven mucho para identificar los problemas que ocurren en procesos internos que antes no se tenían en consideración</w:t>
+        <w:t xml:space="preserve"> Es usual ver los reclamos de forma negativa pero éstos deben ser vistos como oportunidades de mejora y sirven mucho para identificar </w:t>
+      </w:r>
+      <w:r>
+        <w:rPr>
+          <w:rFonts w:cs="Times New Roman"/>
+          <w:lang w:val="es-ES"/>
+        </w:rPr>
+        <w:lastRenderedPageBreak/>
+        <w:t>los problemas que ocurren en procesos internos que antes no se tenían en consideración</w:t>
       </w:r>
       <w:r>
         <w:rPr>
@@ -8483,7 +8545,6 @@
           <w:rFonts w:cs="Times New Roman"/>
           <w:lang w:val="es-ES"/>
         </w:rPr>
-        <w:lastRenderedPageBreak/>
         <w:t>Es por eso que las deficiencias en el manejo de reclamos significa</w:t>
       </w:r>
       <w:r>
@@ -9000,49 +9061,6 @@
           <w:rFonts w:cs="Times New Roman"/>
           <w:lang w:val="es-ES"/>
         </w:rPr>
-        <w:t xml:space="preserve"> </w:t>
-      </w:r>
-      <w:r>
-        <w:rPr>
-          <w:rFonts w:cs="Times New Roman"/>
-          <w:lang w:val="es-ES"/>
-        </w:rPr>
-        <w:fldChar w:fldCharType="begin" w:fldLock="1"/>
-      </w:r>
-      <w:r>
-        <w:rPr>
-          <w:rFonts w:cs="Times New Roman"/>
-          <w:lang w:val="es-ES"/>
-        </w:rPr>
-        <w:instrText>ADDIN CSL_CITATION { "citationItems" : [ { "id" : "ITEM-1", "itemData" : { "ISBN" : "9781742419091", "author" : [ { "dropping-particle" : "", "family" : "Health Services Review Council", "given" : "", "non-dropping-particle" : "", "parse-names" : false, "suffix" : "" } ], "id" : "ITEM-1", "issued" : { "date-parts" : [ [ "2005" ] ] }, "title" : "Guide to Complaint Handling in Health Care Services", "type" : "article-journal" }, "uris" : [ "http://www.mendeley.com/documents/?uuid=104d1b4a-6559-4b08-9bdc-581100b8b3ce" ] } ], "mendeley" : { "formattedCitation" : "(11)", "plainTextFormattedCitation" : "(11)", "previouslyFormattedCitation" : "(11)" }, "properties" : {  }, "schema" : "https://github.com/citation-style-language/schema/raw/master/csl-citation.json" }</w:instrText>
-      </w:r>
-      <w:r>
-        <w:rPr>
-          <w:rFonts w:cs="Times New Roman"/>
-          <w:lang w:val="es-ES"/>
-        </w:rPr>
-        <w:fldChar w:fldCharType="separate"/>
-      </w:r>
-      <w:r>
-        <w:rPr>
-          <w:rFonts w:cs="Times New Roman"/>
-          <w:noProof/>
-          <w:lang w:val="es-ES"/>
-        </w:rPr>
-        <w:t>(11)</w:t>
-      </w:r>
-      <w:r>
-        <w:rPr>
-          <w:rFonts w:cs="Times New Roman"/>
-          <w:lang w:val="es-ES"/>
-        </w:rPr>
-        <w:fldChar w:fldCharType="end"/>
-      </w:r>
-      <w:r>
-        <w:rPr>
-          <w:rFonts w:cs="Times New Roman"/>
-          <w:lang w:val="es-ES"/>
-        </w:rPr>
         <w:t>.</w:t>
       </w:r>
     </w:p>
@@ -9084,51 +9102,18 @@
           <w:rFonts w:cs="Times New Roman"/>
           <w:lang w:val="es-ES"/>
         </w:rPr>
-        <w:t xml:space="preserve"> </w:t>
-      </w:r>
-      <w:r>
-        <w:rPr>
-          <w:rFonts w:cs="Times New Roman"/>
-          <w:lang w:val="es-ES"/>
-        </w:rPr>
-        <w:fldChar w:fldCharType="begin" w:fldLock="1"/>
-      </w:r>
-      <w:r>
-        <w:rPr>
-          <w:rFonts w:cs="Times New Roman"/>
-          <w:lang w:val="es-ES"/>
-        </w:rPr>
-        <w:instrText>ADDIN CSL_CITATION { "citationItems" : [ { "id" : "ITEM-1", "itemData" : { "ISBN" : "9781742419091", "author" : [ { "dropping-particle" : "", "family" : "Health Services Review Council", "given" : "", "non-dropping-particle" : "", "parse-names" : false, "suffix" : "" } ], "id" : "ITEM-1", "issued" : { "date-parts" : [ [ "2005" ] ] }, "title" : "Guide to Complaint Handling in Health Care Services", "type" : "article-journal" }, "uris" : [ "http://www.mendeley.com/documents/?uuid=104d1b4a-6559-4b08-9bdc-581100b8b3ce" ] } ], "mendeley" : { "formattedCitation" : "(11)", "plainTextFormattedCitation" : "(11)", "previouslyFormattedCitation" : "(11)" }, "properties" : {  }, "schema" : "https://github.com/citation-style-language/schema/raw/master/csl-citation.json" }</w:instrText>
-      </w:r>
-      <w:r>
-        <w:rPr>
-          <w:rFonts w:cs="Times New Roman"/>
-          <w:lang w:val="es-ES"/>
-        </w:rPr>
-        <w:fldChar w:fldCharType="separate"/>
-      </w:r>
-      <w:r>
-        <w:rPr>
-          <w:rFonts w:cs="Times New Roman"/>
-          <w:noProof/>
-          <w:lang w:val="es-ES"/>
-        </w:rPr>
-        <w:t>(11)</w:t>
-      </w:r>
-      <w:r>
-        <w:rPr>
-          <w:rFonts w:cs="Times New Roman"/>
-          <w:lang w:val="es-ES"/>
-        </w:rPr>
-        <w:fldChar w:fldCharType="end"/>
-      </w:r>
-      <w:r>
-        <w:rPr>
-          <w:rFonts w:cs="Times New Roman"/>
-          <w:lang w:val="es-ES"/>
-        </w:rPr>
         <w:t>.</w:t>
       </w:r>
+    </w:p>
+    <w:p>
+      <w:pPr>
+        <w:spacing w:line="360" w:lineRule="auto"/>
+        <w:jc w:val="both"/>
+        <w:rPr>
+          <w:rFonts w:cs="Times New Roman"/>
+          <w:lang w:val="es-ES"/>
+        </w:rPr>
+      </w:pPr>
     </w:p>
     <w:p>
       <w:pPr>
@@ -9184,49 +9169,6 @@
           <w:rFonts w:cs="Times New Roman"/>
           <w:lang w:val="es-ES"/>
         </w:rPr>
-        <w:t xml:space="preserve"> </w:t>
-      </w:r>
-      <w:r>
-        <w:rPr>
-          <w:rFonts w:cs="Times New Roman"/>
-          <w:lang w:val="es-ES"/>
-        </w:rPr>
-        <w:fldChar w:fldCharType="begin" w:fldLock="1"/>
-      </w:r>
-      <w:r>
-        <w:rPr>
-          <w:rFonts w:cs="Times New Roman"/>
-          <w:lang w:val="es-ES"/>
-        </w:rPr>
-        <w:instrText>ADDIN CSL_CITATION { "citationItems" : [ { "id" : "ITEM-1", "itemData" : { "ISBN" : "9781742419091", "author" : [ { "dropping-particle" : "", "family" : "Health Services Review Council", "given" : "", "non-dropping-particle" : "", "parse-names" : false, "suffix" : "" } ], "id" : "ITEM-1", "issued" : { "date-parts" : [ [ "2005" ] ] }, "title" : "Guide to Complaint Handling in Health Care Services", "type" : "article-journal" }, "uris" : [ "http://www.mendeley.com/documents/?uuid=104d1b4a-6559-4b08-9bdc-581100b8b3ce" ] } ], "mendeley" : { "formattedCitation" : "(11)", "plainTextFormattedCitation" : "(11)", "previouslyFormattedCitation" : "(11)" }, "properties" : {  }, "schema" : "https://github.com/citation-style-language/schema/raw/master/csl-citation.json" }</w:instrText>
-      </w:r>
-      <w:r>
-        <w:rPr>
-          <w:rFonts w:cs="Times New Roman"/>
-          <w:lang w:val="es-ES"/>
-        </w:rPr>
-        <w:fldChar w:fldCharType="separate"/>
-      </w:r>
-      <w:r>
-        <w:rPr>
-          <w:rFonts w:cs="Times New Roman"/>
-          <w:noProof/>
-          <w:lang w:val="es-ES"/>
-        </w:rPr>
-        <w:t>(11)</w:t>
-      </w:r>
-      <w:r>
-        <w:rPr>
-          <w:rFonts w:cs="Times New Roman"/>
-          <w:lang w:val="es-ES"/>
-        </w:rPr>
-        <w:fldChar w:fldCharType="end"/>
-      </w:r>
-      <w:r>
-        <w:rPr>
-          <w:rFonts w:cs="Times New Roman"/>
-          <w:lang w:val="es-ES"/>
-        </w:rPr>
         <w:t>.</w:t>
       </w:r>
     </w:p>
@@ -9315,49 +9257,6 @@
           <w:rFonts w:cs="Times New Roman"/>
           <w:lang w:val="es-ES"/>
         </w:rPr>
-        <w:t xml:space="preserve"> </w:t>
-      </w:r>
-      <w:r>
-        <w:rPr>
-          <w:rFonts w:cs="Times New Roman"/>
-          <w:lang w:val="es-ES"/>
-        </w:rPr>
-        <w:fldChar w:fldCharType="begin" w:fldLock="1"/>
-      </w:r>
-      <w:r>
-        <w:rPr>
-          <w:rFonts w:cs="Times New Roman"/>
-          <w:lang w:val="es-ES"/>
-        </w:rPr>
-        <w:instrText>ADDIN CSL_CITATION { "citationItems" : [ { "id" : "ITEM-1", "itemData" : { "ISBN" : "9781742419091", "author" : [ { "dropping-particle" : "", "family" : "Health Services Review Council", "given" : "", "non-dropping-particle" : "", "parse-names" : false, "suffix" : "" } ], "id" : "ITEM-1", "issued" : { "date-parts" : [ [ "2005" ] ] }, "title" : "Guide to Complaint Handling in Health Care Services", "type" : "article-journal" }, "uris" : [ "http://www.mendeley.com/documents/?uuid=104d1b4a-6559-4b08-9bdc-581100b8b3ce" ] } ], "mendeley" : { "formattedCitation" : "(11)", "plainTextFormattedCitation" : "(11)", "previouslyFormattedCitation" : "(11)" }, "properties" : {  }, "schema" : "https://github.com/citation-style-language/schema/raw/master/csl-citation.json" }</w:instrText>
-      </w:r>
-      <w:r>
-        <w:rPr>
-          <w:rFonts w:cs="Times New Roman"/>
-          <w:lang w:val="es-ES"/>
-        </w:rPr>
-        <w:fldChar w:fldCharType="separate"/>
-      </w:r>
-      <w:r>
-        <w:rPr>
-          <w:rFonts w:cs="Times New Roman"/>
-          <w:noProof/>
-          <w:lang w:val="es-ES"/>
-        </w:rPr>
-        <w:t>(11)</w:t>
-      </w:r>
-      <w:r>
-        <w:rPr>
-          <w:rFonts w:cs="Times New Roman"/>
-          <w:lang w:val="es-ES"/>
-        </w:rPr>
-        <w:fldChar w:fldCharType="end"/>
-      </w:r>
-      <w:r>
-        <w:rPr>
-          <w:rFonts w:cs="Times New Roman"/>
-          <w:lang w:val="es-ES"/>
-        </w:rPr>
         <w:t>.</w:t>
       </w:r>
     </w:p>
@@ -9397,49 +9296,6 @@
           <w:rFonts w:cs="Times New Roman"/>
           <w:lang w:val="es-ES"/>
         </w:rPr>
-        <w:t xml:space="preserve"> </w:t>
-      </w:r>
-      <w:r>
-        <w:rPr>
-          <w:rFonts w:cs="Times New Roman"/>
-          <w:lang w:val="es-ES"/>
-        </w:rPr>
-        <w:fldChar w:fldCharType="begin" w:fldLock="1"/>
-      </w:r>
-      <w:r>
-        <w:rPr>
-          <w:rFonts w:cs="Times New Roman"/>
-          <w:lang w:val="es-ES"/>
-        </w:rPr>
-        <w:instrText>ADDIN CSL_CITATION { "citationItems" : [ { "id" : "ITEM-1", "itemData" : { "ISBN" : "9781742419091", "author" : [ { "dropping-particle" : "", "family" : "Health Services Review Council", "given" : "", "non-dropping-particle" : "", "parse-names" : false, "suffix" : "" } ], "id" : "ITEM-1", "issued" : { "date-parts" : [ [ "2005" ] ] }, "title" : "Guide to Complaint Handling in Health Care Services", "type" : "article-journal" }, "uris" : [ "http://www.mendeley.com/documents/?uuid=104d1b4a-6559-4b08-9bdc-581100b8b3ce" ] } ], "mendeley" : { "formattedCitation" : "(11)", "plainTextFormattedCitation" : "(11)", "previouslyFormattedCitation" : "(11)" }, "properties" : {  }, "schema" : "https://github.com/citation-style-language/schema/raw/master/csl-citation.json" }</w:instrText>
-      </w:r>
-      <w:r>
-        <w:rPr>
-          <w:rFonts w:cs="Times New Roman"/>
-          <w:lang w:val="es-ES"/>
-        </w:rPr>
-        <w:fldChar w:fldCharType="separate"/>
-      </w:r>
-      <w:r>
-        <w:rPr>
-          <w:rFonts w:cs="Times New Roman"/>
-          <w:noProof/>
-          <w:lang w:val="es-ES"/>
-        </w:rPr>
-        <w:t>(11)</w:t>
-      </w:r>
-      <w:r>
-        <w:rPr>
-          <w:rFonts w:cs="Times New Roman"/>
-          <w:lang w:val="es-ES"/>
-        </w:rPr>
-        <w:fldChar w:fldCharType="end"/>
-      </w:r>
-      <w:r>
-        <w:rPr>
-          <w:rFonts w:cs="Times New Roman"/>
-          <w:lang w:val="es-ES"/>
-        </w:rPr>
         <w:t>.</w:t>
       </w:r>
     </w:p>
@@ -9507,49 +9363,6 @@
           <w:rFonts w:cs="Times New Roman"/>
           <w:lang w:val="es-ES"/>
         </w:rPr>
-        <w:t xml:space="preserve"> </w:t>
-      </w:r>
-      <w:r>
-        <w:rPr>
-          <w:rFonts w:cs="Times New Roman"/>
-          <w:lang w:val="es-ES"/>
-        </w:rPr>
-        <w:fldChar w:fldCharType="begin" w:fldLock="1"/>
-      </w:r>
-      <w:r>
-        <w:rPr>
-          <w:rFonts w:cs="Times New Roman"/>
-          <w:lang w:val="es-ES"/>
-        </w:rPr>
-        <w:instrText>ADDIN CSL_CITATION { "citationItems" : [ { "id" : "ITEM-1", "itemData" : { "ISBN" : "9781742419091", "author" : [ { "dropping-particle" : "", "family" : "Health Services Review Council", "given" : "", "non-dropping-particle" : "", "parse-names" : false, "suffix" : "" } ], "id" : "ITEM-1", "issued" : { "date-parts" : [ [ "2005" ] ] }, "title" : "Guide to Complaint Handling in Health Care Services", "type" : "article-journal" }, "uris" : [ "http://www.mendeley.com/documents/?uuid=104d1b4a-6559-4b08-9bdc-581100b8b3ce" ] } ], "mendeley" : { "formattedCitation" : "(11)", "plainTextFormattedCitation" : "(11)", "previouslyFormattedCitation" : "(11)" }, "properties" : {  }, "schema" : "https://github.com/citation-style-language/schema/raw/master/csl-citation.json" }</w:instrText>
-      </w:r>
-      <w:r>
-        <w:rPr>
-          <w:rFonts w:cs="Times New Roman"/>
-          <w:lang w:val="es-ES"/>
-        </w:rPr>
-        <w:fldChar w:fldCharType="separate"/>
-      </w:r>
-      <w:r>
-        <w:rPr>
-          <w:rFonts w:cs="Times New Roman"/>
-          <w:noProof/>
-          <w:lang w:val="es-ES"/>
-        </w:rPr>
-        <w:t>(11)</w:t>
-      </w:r>
-      <w:r>
-        <w:rPr>
-          <w:rFonts w:cs="Times New Roman"/>
-          <w:lang w:val="es-ES"/>
-        </w:rPr>
-        <w:fldChar w:fldCharType="end"/>
-      </w:r>
-      <w:r>
-        <w:rPr>
-          <w:rFonts w:cs="Times New Roman"/>
-          <w:lang w:val="es-ES"/>
-        </w:rPr>
         <w:t>.</w:t>
       </w:r>
     </w:p>
@@ -9596,50 +9409,15 @@
           <w:rFonts w:cs="Times New Roman"/>
           <w:lang w:val="es-ES"/>
         </w:rPr>
-        <w:t xml:space="preserve"> La información sobre los reclamos presentados debe almacenarse de forma separada al historial médico y no puede, bajo ninguna forma, ser parte del historial médico</w:t>
-      </w:r>
-      <w:r>
-        <w:rPr>
-          <w:rFonts w:cs="Times New Roman"/>
-          <w:lang w:val="es-ES"/>
-        </w:rPr>
-        <w:t xml:space="preserve"> </w:t>
-      </w:r>
-      <w:r>
-        <w:rPr>
-          <w:rFonts w:cs="Times New Roman"/>
-          <w:lang w:val="es-ES"/>
-        </w:rPr>
-        <w:fldChar w:fldCharType="begin" w:fldLock="1"/>
-      </w:r>
-      <w:r>
-        <w:rPr>
-          <w:rFonts w:cs="Times New Roman"/>
-          <w:lang w:val="es-ES"/>
-        </w:rPr>
-        <w:instrText>ADDIN CSL_CITATION { "citationItems" : [ { "id" : "ITEM-1", "itemData" : { "ISBN" : "9781742419091", "author" : [ { "dropping-particle" : "", "family" : "Health Services Review Council", "given" : "", "non-dropping-particle" : "", "parse-names" : false, "suffix" : "" } ], "id" : "ITEM-1", "issued" : { "date-parts" : [ [ "2005" ] ] }, "title" : "Guide to Complaint Handling in Health Care Services", "type" : "article-journal" }, "uris" : [ "http://www.mendeley.com/documents/?uuid=104d1b4a-6559-4b08-9bdc-581100b8b3ce" ] } ], "mendeley" : { "formattedCitation" : "(11)", "plainTextFormattedCitation" : "(11)", "previouslyFormattedCitation" : "(11)" }, "properties" : {  }, "schema" : "https://github.com/citation-style-language/schema/raw/master/csl-citation.json" }</w:instrText>
-      </w:r>
-      <w:r>
-        <w:rPr>
-          <w:rFonts w:cs="Times New Roman"/>
-          <w:lang w:val="es-ES"/>
-        </w:rPr>
-        <w:fldChar w:fldCharType="separate"/>
-      </w:r>
-      <w:r>
-        <w:rPr>
-          <w:rFonts w:cs="Times New Roman"/>
-          <w:noProof/>
-          <w:lang w:val="es-ES"/>
-        </w:rPr>
-        <w:t>(11)</w:t>
-      </w:r>
-      <w:r>
-        <w:rPr>
-          <w:rFonts w:cs="Times New Roman"/>
-          <w:lang w:val="es-ES"/>
-        </w:rPr>
-        <w:fldChar w:fldCharType="end"/>
+        <w:t xml:space="preserve"> La información sobre </w:t>
+      </w:r>
+      <w:r>
+        <w:rPr>
+          <w:rFonts w:cs="Times New Roman"/>
+          <w:lang w:val="es-ES"/>
+        </w:rPr>
+        <w:lastRenderedPageBreak/>
+        <w:t>los reclamos presentados debe almacenarse de forma separada al historial médico y no puede, bajo ninguna forma, ser parte del historial médico</w:t>
       </w:r>
       <w:r>
         <w:rPr>
@@ -9651,28 +9429,30 @@
     </w:p>
     <w:p>
       <w:pPr>
-        <w:pStyle w:val="Ttulo3"/>
+        <w:spacing w:line="360" w:lineRule="auto"/>
+        <w:jc w:val="both"/>
+        <w:rPr>
+          <w:rFonts w:cs="Times New Roman"/>
+          <w:lang w:val="es-ES"/>
+        </w:rPr>
+      </w:pPr>
+    </w:p>
+    <w:p>
+      <w:pPr>
+        <w:pStyle w:val="Ttulo4"/>
+        <w:numPr>
+          <w:ilvl w:val="2"/>
+          <w:numId w:val="17"/>
+        </w:numPr>
       </w:pPr>
       <w:bookmarkStart w:id="10" w:name="_Toc508100417"/>
-      <w:commentRangeStart w:id="11"/>
-      <w:r>
-        <w:lastRenderedPageBreak/>
+      <w:r>
         <w:t xml:space="preserve">Software comercial de </w:t>
       </w:r>
       <w:r>
         <w:t>Sistema de Gestión de Reclamos en Salud</w:t>
       </w:r>
       <w:bookmarkEnd w:id="10"/>
-      <w:commentRangeEnd w:id="11"/>
-      <w:r>
-        <w:rPr>
-          <w:rStyle w:val="Refdecomentario"/>
-          <w:rFonts w:eastAsiaTheme="minorHAnsi" w:cstheme="minorBidi"/>
-          <w:color w:val="auto"/>
-          <w:lang w:val="es-ES_tradnl"/>
-        </w:rPr>
-        <w:commentReference w:id="11"/>
-      </w:r>
     </w:p>
     <w:p>
       <w:pPr>
@@ -10178,7 +9958,7 @@
           <w:lang w:val="es-ES"/>
         </w:rPr>
       </w:pPr>
-      <w:bookmarkStart w:id="12" w:name="_Toc508100418"/>
+      <w:bookmarkStart w:id="11" w:name="_Toc508100418"/>
       <w:r>
         <w:rPr>
           <w:rFonts w:cs="Times New Roman"/>
@@ -10211,31 +9991,31 @@
         </w:rPr>
         <w:t>y su importancia en el sector salud</w:t>
       </w:r>
+      <w:bookmarkEnd w:id="11"/>
+    </w:p>
+    <w:p>
+      <w:pPr>
+        <w:pStyle w:val="Prrafodelista"/>
+        <w:spacing w:line="360" w:lineRule="auto"/>
+        <w:jc w:val="both"/>
+        <w:rPr>
+          <w:rFonts w:cs="Times New Roman"/>
+          <w:lang w:val="es-ES"/>
+        </w:rPr>
+      </w:pPr>
+    </w:p>
+    <w:p>
+      <w:pPr>
+        <w:pStyle w:val="Ttulo3"/>
+      </w:pPr>
+      <w:bookmarkStart w:id="12" w:name="_Toc508100419"/>
+      <w:r>
+        <w:t>Descripción e Importancia</w:t>
+      </w:r>
       <w:bookmarkEnd w:id="12"/>
     </w:p>
     <w:p>
       <w:pPr>
-        <w:pStyle w:val="Prrafodelista"/>
-        <w:spacing w:line="360" w:lineRule="auto"/>
-        <w:jc w:val="both"/>
-        <w:rPr>
-          <w:rFonts w:cs="Times New Roman"/>
-          <w:lang w:val="es-ES"/>
-        </w:rPr>
-      </w:pPr>
-    </w:p>
-    <w:p>
-      <w:pPr>
-        <w:pStyle w:val="Ttulo3"/>
-      </w:pPr>
-      <w:bookmarkStart w:id="13" w:name="_Toc508100419"/>
-      <w:r>
-        <w:t>Descripción e Importancia</w:t>
-      </w:r>
-      <w:bookmarkEnd w:id="13"/>
-    </w:p>
-    <w:p>
-      <w:pPr>
         <w:spacing w:line="360" w:lineRule="auto"/>
         <w:jc w:val="both"/>
         <w:rPr>
@@ -10290,7 +10070,15 @@
           <w:rFonts w:cs="Times New Roman"/>
           <w:lang w:val="es-ES"/>
         </w:rPr>
-        <w:t xml:space="preserve">más usables enfocándose en el uso del sistema y aplicando factores humanos y técnicas de usabilidad </w:t>
+        <w:t xml:space="preserve">más </w:t>
+      </w:r>
+      <w:r>
+        <w:rPr>
+          <w:rFonts w:cs="Times New Roman"/>
+          <w:lang w:val="es-ES"/>
+        </w:rPr>
+        <w:lastRenderedPageBreak/>
+        <w:t xml:space="preserve">usables enfocándose en el uso del sistema y aplicando factores humanos y técnicas de usabilidad </w:t>
       </w:r>
       <w:r>
         <w:rPr>
@@ -10465,7 +10253,6 @@
           <w:rFonts w:cs="Times New Roman"/>
           <w:lang w:val="es-ES"/>
         </w:rPr>
-        <w:lastRenderedPageBreak/>
         <w:t xml:space="preserve">Crear diseños </w:t>
       </w:r>
       <w:r>
@@ -11074,14 +10861,15 @@
       <w:pPr>
         <w:pStyle w:val="Ttulo3"/>
       </w:pPr>
-      <w:bookmarkStart w:id="14" w:name="_Toc508100420"/>
-      <w:r>
+      <w:bookmarkStart w:id="13" w:name="_Toc508100420"/>
+      <w:r>
+        <w:lastRenderedPageBreak/>
         <w:t>Metodología</w:t>
       </w:r>
       <w:r>
         <w:t xml:space="preserve"> del diseño centrado en el usuario</w:t>
       </w:r>
-      <w:bookmarkEnd w:id="14"/>
+      <w:bookmarkEnd w:id="13"/>
     </w:p>
     <w:p>
       <w:pPr>
@@ -11215,7 +11003,6 @@
           <w:i/>
           <w:lang w:val="es-ES"/>
         </w:rPr>
-        <w:lastRenderedPageBreak/>
         <w:t>Análisis</w:t>
       </w:r>
       <w:r>
@@ -11835,7 +11622,15 @@
           <w:rFonts w:cs="Times New Roman"/>
           <w:lang w:val="es-ES"/>
         </w:rPr>
-        <w:t xml:space="preserve"> Este proceso debe hacerse para cada una de las pantallas que tenga el sistema</w:t>
+        <w:t xml:space="preserve"> Este proceso debe hacerse para </w:t>
+      </w:r>
+      <w:r>
+        <w:rPr>
+          <w:rFonts w:cs="Times New Roman"/>
+          <w:lang w:val="es-ES"/>
+        </w:rPr>
+        <w:lastRenderedPageBreak/>
+        <w:t>cada una de las pantallas que tenga el sistema</w:t>
       </w:r>
       <w:r>
         <w:rPr>
@@ -11920,7 +11715,6 @@
           <w:i/>
           <w:lang w:val="es-ES"/>
         </w:rPr>
-        <w:lastRenderedPageBreak/>
         <w:t>Evaluación:</w:t>
       </w:r>
       <w:r>
@@ -12150,11 +11944,11 @@
       <w:pPr>
         <w:pStyle w:val="Ttulo3"/>
       </w:pPr>
-      <w:bookmarkStart w:id="15" w:name="_Toc508100423"/>
+      <w:bookmarkStart w:id="14" w:name="_Toc508100423"/>
       <w:r>
         <w:t>Diseño centrado en el usuario en el sector salud: Importancia</w:t>
       </w:r>
-      <w:bookmarkEnd w:id="15"/>
+      <w:bookmarkEnd w:id="14"/>
     </w:p>
     <w:p>
       <w:pPr>
@@ -12403,6 +12197,7 @@
           <w:rFonts w:cs="Times New Roman"/>
           <w:lang w:val="es-ES"/>
         </w:rPr>
+        <w:lastRenderedPageBreak/>
         <w:t xml:space="preserve">Aunque en un primer momento pueda parecer que involucrar un componente de UCD dentro del desarrollo de nuevas herramientas resultará en gasto innecesario y en tiempo consumido, existe evidencia que muestra que los beneficios de utilizar UCD será altamente beneficioso, promoviendo los comportamiento en salud y resultados deseados </w:t>
       </w:r>
       <w:r>
@@ -12475,7 +12270,7 @@
           <w:lang w:val="es-ES"/>
         </w:rPr>
       </w:pPr>
-      <w:bookmarkStart w:id="16" w:name="_Toc508100424"/>
+      <w:bookmarkStart w:id="15" w:name="_Toc508100424"/>
       <w:r>
         <w:rPr>
           <w:rFonts w:cs="Times New Roman"/>
@@ -12517,27 +12312,27 @@
         </w:rPr>
         <w:t xml:space="preserve"> – Perú</w:t>
       </w:r>
+      <w:bookmarkEnd w:id="15"/>
+    </w:p>
+    <w:p>
+      <w:pPr>
+        <w:rPr>
+          <w:lang w:val="es-ES"/>
+        </w:rPr>
+      </w:pPr>
+    </w:p>
+    <w:p>
+      <w:pPr>
+        <w:pStyle w:val="Ttulo3"/>
+      </w:pPr>
+      <w:bookmarkStart w:id="16" w:name="_Toc508100425"/>
+      <w:r>
+        <w:t>D</w:t>
+      </w:r>
+      <w:r>
+        <w:t>escripción</w:t>
+      </w:r>
       <w:bookmarkEnd w:id="16"/>
-    </w:p>
-    <w:p>
-      <w:pPr>
-        <w:rPr>
-          <w:lang w:val="es-ES"/>
-        </w:rPr>
-      </w:pPr>
-    </w:p>
-    <w:p>
-      <w:pPr>
-        <w:pStyle w:val="Ttulo3"/>
-      </w:pPr>
-      <w:bookmarkStart w:id="17" w:name="_Toc508100425"/>
-      <w:r>
-        <w:t>D</w:t>
-      </w:r>
-      <w:r>
-        <w:t>escripción</w:t>
-      </w:r>
-      <w:bookmarkEnd w:id="17"/>
     </w:p>
     <w:p>
       <w:pPr>
@@ -13298,7 +13093,7 @@
       <w:pPr>
         <w:pStyle w:val="Ttulo3"/>
       </w:pPr>
-      <w:bookmarkStart w:id="18" w:name="_Toc508100426"/>
+      <w:bookmarkStart w:id="17" w:name="_Toc508100426"/>
       <w:r>
         <w:t xml:space="preserve">Sistema de </w:t>
       </w:r>
@@ -13311,7 +13106,7 @@
       <w:r>
         <w:t xml:space="preserve"> Atención al Ciudadano</w:t>
       </w:r>
-      <w:bookmarkEnd w:id="18"/>
+      <w:bookmarkEnd w:id="17"/>
     </w:p>
     <w:p>
       <w:pPr>
@@ -14311,7 +14106,7 @@
                     </pic:cNvPicPr>
                   </pic:nvPicPr>
                   <pic:blipFill>
-                    <a:blip r:embed="rId12" cstate="print">
+                    <a:blip r:embed="rId9" cstate="print">
                       <a:extLst>
                         <a:ext uri="{28A0092B-C50C-407E-A947-70E740481C1C}">
                           <a14:useLocalDpi xmlns:a14="http://schemas.microsoft.com/office/drawing/2010/main" val="0"/>
@@ -14645,10 +14440,23 @@
       <w:r>
         <w:rPr>
           <w:rFonts w:cs="Times New Roman"/>
-          <w:highlight w:val="yellow"/>
-          <w:lang w:val="es-ES"/>
-        </w:rPr>
-        <w:t>“Xxxx XXxxss”</w:t>
+          <w:lang w:val="es-ES"/>
+        </w:rPr>
+        <w:t>“</w:t>
+      </w:r>
+      <w:r>
+        <w:rPr>
+          <w:rFonts w:cs="Times New Roman"/>
+          <w:lang w:val="es-ES"/>
+        </w:rPr>
+        <w:t>Reporte SUSALUD</w:t>
+      </w:r>
+      <w:r>
+        <w:rPr>
+          <w:rFonts w:cs="Times New Roman"/>
+          <w:lang w:val="es-ES"/>
+        </w:rPr>
+        <w:t>”</w:t>
       </w:r>
       <w:r>
         <w:rPr>
@@ -14848,7 +14656,7 @@
       <w:pPr>
         <w:pStyle w:val="Ttulo3"/>
       </w:pPr>
-      <w:bookmarkStart w:id="19" w:name="_Toc508100427"/>
+      <w:bookmarkStart w:id="18" w:name="_Toc508100427"/>
       <w:r>
         <w:t>Normat</w:t>
       </w:r>
@@ -14858,657 +14666,648 @@
       <w:r>
         <w:t xml:space="preserve"> y manejo de reclamos en el sector salud</w:t>
       </w:r>
+      <w:bookmarkEnd w:id="18"/>
+    </w:p>
+    <w:p>
+      <w:pPr>
+        <w:spacing w:line="360" w:lineRule="auto"/>
+        <w:jc w:val="both"/>
+        <w:rPr>
+          <w:rFonts w:cs="Times New Roman"/>
+          <w:lang w:val="es-ES"/>
+        </w:rPr>
+      </w:pPr>
+      <w:r>
+        <w:rPr>
+          <w:rFonts w:cs="Times New Roman"/>
+          <w:lang w:val="es-ES"/>
+        </w:rPr>
+        <w:t xml:space="preserve">Actualmente se encuentra vigente el Decreto Supremo 030-2016 donde se aprobó el Reglamento para la Atención de Reclamos y Quejas de los Usuarios de las IPRESS, IAFAS y las Unidades de Gestión de Instituciones Prestadoras de Servicios de Salud (UGIPRESS) </w:t>
+      </w:r>
+      <w:r>
+        <w:rPr>
+          <w:rFonts w:cs="Times New Roman"/>
+          <w:lang w:val="es-ES"/>
+        </w:rPr>
+        <w:t>públicas</w:t>
+      </w:r>
+      <w:r>
+        <w:rPr>
+          <w:rFonts w:cs="Times New Roman"/>
+          <w:lang w:val="es-ES"/>
+        </w:rPr>
+        <w:t xml:space="preserve">, privadas y mixtas. En esta normativa </w:t>
+      </w:r>
+      <w:r>
+        <w:rPr>
+          <w:rFonts w:cs="Times New Roman"/>
+          <w:lang w:val="es-ES"/>
+        </w:rPr>
+        <w:t xml:space="preserve">se encuentra estipulada tanto como es el proceso de </w:t>
+      </w:r>
+      <w:r>
+        <w:rPr>
+          <w:rFonts w:cs="Times New Roman"/>
+          <w:lang w:val="es-ES"/>
+        </w:rPr>
+        <w:t>recojo</w:t>
+      </w:r>
+      <w:r>
+        <w:rPr>
+          <w:rFonts w:cs="Times New Roman"/>
+          <w:lang w:val="es-ES"/>
+        </w:rPr>
+        <w:t xml:space="preserve"> y registro de inconformidades </w:t>
+      </w:r>
+      <w:r>
+        <w:rPr>
+          <w:rFonts w:cs="Times New Roman"/>
+          <w:lang w:val="es-ES"/>
+        </w:rPr>
+        <w:t>de los ciudadanos</w:t>
+      </w:r>
+      <w:r>
+        <w:rPr>
+          <w:rFonts w:cs="Times New Roman"/>
+          <w:lang w:val="es-ES"/>
+        </w:rPr>
+        <w:t xml:space="preserve"> y tercero legitimados tanto en las IPRESS como en SUSALUD</w:t>
+      </w:r>
+      <w:r>
+        <w:rPr>
+          <w:rFonts w:cs="Times New Roman"/>
+          <w:lang w:val="es-ES"/>
+        </w:rPr>
+        <w:t xml:space="preserve"> </w:t>
+      </w:r>
+      <w:r>
+        <w:rPr>
+          <w:rFonts w:cs="Times New Roman"/>
+          <w:lang w:val="es-ES"/>
+        </w:rPr>
+        <w:fldChar w:fldCharType="begin" w:fldLock="1"/>
+      </w:r>
+      <w:r>
+        <w:rPr>
+          <w:rFonts w:cs="Times New Roman"/>
+          <w:lang w:val="es-ES"/>
+        </w:rPr>
+        <w:instrText>ADDIN CSL_CITATION { "citationItems" : [ { "id" : "ITEM-1", "itemData" : { "author" : [ { "dropping-particle" : "", "family" : "Peruano", "given" : "El", "non-dropping-particle" : "", "parse-names" : false, "suffix" : "" } ], "id" : "ITEM-1", "issued" : { "date-parts" : [ [ "0" ] ] }, "title" : "DECRETO SUPREMO N\u00ba 030-2016-SA", "type" : "article-journal" }, "uris" : [ "http://www.mendeley.com/documents/?uuid=1adf4697-f2db-3a78-8707-023c50ab0390" ] } ], "mendeley" : { "formattedCitation" : "(12)", "plainTextFormattedCitation" : "(12)", "previouslyFormattedCitation" : "(12)" }, "properties" : {  }, "schema" : "https://github.com/citation-style-language/schema/raw/master/csl-citation.json" }</w:instrText>
+      </w:r>
+      <w:r>
+        <w:rPr>
+          <w:rFonts w:cs="Times New Roman"/>
+          <w:lang w:val="es-ES"/>
+        </w:rPr>
+        <w:fldChar w:fldCharType="separate"/>
+      </w:r>
+      <w:r>
+        <w:rPr>
+          <w:rFonts w:cs="Times New Roman"/>
+          <w:noProof/>
+          <w:lang w:val="es-ES"/>
+        </w:rPr>
+        <w:t>(12)</w:t>
+      </w:r>
+      <w:r>
+        <w:rPr>
+          <w:rFonts w:cs="Times New Roman"/>
+          <w:lang w:val="es-ES"/>
+        </w:rPr>
+        <w:fldChar w:fldCharType="end"/>
+      </w:r>
+      <w:r>
+        <w:rPr>
+          <w:rFonts w:cs="Times New Roman"/>
+          <w:lang w:val="es-ES"/>
+        </w:rPr>
+        <w:t>.</w:t>
+      </w:r>
+    </w:p>
+    <w:p>
+      <w:pPr>
+        <w:spacing w:line="360" w:lineRule="auto"/>
+        <w:rPr>
+          <w:rFonts w:cs="Times New Roman"/>
+          <w:lang w:val="es-ES"/>
+        </w:rPr>
+      </w:pPr>
+    </w:p>
+    <w:p>
+      <w:pPr>
+        <w:spacing w:line="360" w:lineRule="auto"/>
+        <w:jc w:val="both"/>
+        <w:rPr>
+          <w:rFonts w:cs="Times New Roman"/>
+          <w:lang w:val="es-ES"/>
+        </w:rPr>
+      </w:pPr>
+      <w:r>
+        <w:rPr>
+          <w:rFonts w:cs="Times New Roman"/>
+          <w:lang w:val="es-ES"/>
+        </w:rPr>
+        <w:t>Dentro de este Decreto Supremo se encuentra</w:t>
+      </w:r>
+      <w:r>
+        <w:rPr>
+          <w:rFonts w:cs="Times New Roman"/>
+          <w:lang w:val="es-ES"/>
+        </w:rPr>
+        <w:t xml:space="preserve"> la diferenciación entre reclamos y queja</w:t>
+      </w:r>
+      <w:r>
+        <w:rPr>
+          <w:rFonts w:cs="Times New Roman"/>
+          <w:lang w:val="es-ES"/>
+        </w:rPr>
+        <w:t>s</w:t>
+      </w:r>
+      <w:r>
+        <w:rPr>
+          <w:rFonts w:cs="Times New Roman"/>
+          <w:lang w:val="es-ES"/>
+        </w:rPr>
+        <w:t>.</w:t>
+      </w:r>
+      <w:r>
+        <w:rPr>
+          <w:rFonts w:cs="Times New Roman"/>
+          <w:lang w:val="es-ES"/>
+        </w:rPr>
+        <w:t xml:space="preserve"> </w:t>
+      </w:r>
+      <w:r>
+        <w:rPr>
+          <w:rFonts w:cs="Times New Roman"/>
+          <w:lang w:val="es-ES"/>
+        </w:rPr>
+        <w:t>Esta</w:t>
+      </w:r>
+      <w:r>
+        <w:rPr>
+          <w:rFonts w:cs="Times New Roman"/>
+          <w:lang w:val="es-ES"/>
+        </w:rPr>
+        <w:t xml:space="preserve"> diferencia </w:t>
+      </w:r>
+      <w:r>
+        <w:rPr>
+          <w:rFonts w:cs="Times New Roman"/>
+          <w:lang w:val="es-ES"/>
+        </w:rPr>
+        <w:t>radica en</w:t>
+      </w:r>
+      <w:r>
+        <w:rPr>
+          <w:rFonts w:cs="Times New Roman"/>
+          <w:lang w:val="es-ES"/>
+        </w:rPr>
+        <w:t xml:space="preserve"> ante </w:t>
+      </w:r>
+      <w:r>
+        <w:rPr>
+          <w:rFonts w:cs="Times New Roman"/>
+          <w:lang w:val="es-ES"/>
+        </w:rPr>
+        <w:t>qu</w:t>
+      </w:r>
+      <w:r>
+        <w:rPr>
+          <w:rFonts w:cs="Times New Roman"/>
+          <w:lang w:val="es-ES"/>
+        </w:rPr>
+        <w:t>é</w:t>
+      </w:r>
+      <w:r>
+        <w:rPr>
+          <w:rFonts w:cs="Times New Roman"/>
+          <w:lang w:val="es-ES"/>
+        </w:rPr>
+        <w:t xml:space="preserve"> </w:t>
+      </w:r>
+      <w:r>
+        <w:rPr>
+          <w:rFonts w:cs="Times New Roman"/>
+          <w:lang w:val="es-ES"/>
+        </w:rPr>
+        <w:t>institución se ha presentado</w:t>
+      </w:r>
+      <w:r>
+        <w:rPr>
+          <w:rFonts w:cs="Times New Roman"/>
+          <w:lang w:val="es-ES"/>
+        </w:rPr>
+        <w:t xml:space="preserve"> la inconformidad</w:t>
+      </w:r>
+      <w:r>
+        <w:rPr>
+          <w:rFonts w:cs="Times New Roman"/>
+          <w:lang w:val="es-ES"/>
+        </w:rPr>
+        <w:t xml:space="preserve">, cuando se presenta ante una IPRESS se considera reclamo; cuando se presenta ante SUSALUD, es considerado una queja. </w:t>
+      </w:r>
+      <w:r>
+        <w:rPr>
+          <w:rFonts w:cs="Times New Roman"/>
+          <w:lang w:val="es-ES"/>
+        </w:rPr>
+        <w:t>Además</w:t>
+      </w:r>
+      <w:r>
+        <w:rPr>
+          <w:rFonts w:cs="Times New Roman"/>
+          <w:lang w:val="es-ES"/>
+        </w:rPr>
+        <w:t xml:space="preserve"> de los plazos de atención que son 5 días hábiles para la resolución de Consultas y 30 días hábiles para la resolución de Reclamos y/o Quejas</w:t>
+      </w:r>
+      <w:r>
+        <w:rPr>
+          <w:rFonts w:cs="Times New Roman"/>
+          <w:lang w:val="es-ES"/>
+        </w:rPr>
+        <w:t xml:space="preserve"> </w:t>
+      </w:r>
+      <w:r>
+        <w:rPr>
+          <w:rFonts w:cs="Times New Roman"/>
+          <w:lang w:val="es-ES"/>
+        </w:rPr>
+        <w:fldChar w:fldCharType="begin" w:fldLock="1"/>
+      </w:r>
+      <w:r>
+        <w:rPr>
+          <w:rFonts w:cs="Times New Roman"/>
+          <w:lang w:val="es-ES"/>
+        </w:rPr>
+        <w:instrText>ADDIN CSL_CITATION { "citationItems" : [ { "id" : "ITEM-1", "itemData" : { "author" : [ { "dropping-particle" : "", "family" : "Peruano", "given" : "El", "non-dropping-particle" : "", "parse-names" : false, "suffix" : "" } ], "id" : "ITEM-1", "issued" : { "date-parts" : [ [ "0" ] ] }, "title" : "DECRETO SUPREMO N\u00ba 030-2016-SA", "type" : "article-journal" }, "uris" : [ "http://www.mendeley.com/documents/?uuid=1adf4697-f2db-3a78-8707-023c50ab0390" ] } ], "mendeley" : { "formattedCitation" : "(12)", "plainTextFormattedCitation" : "(12)", "previouslyFormattedCitation" : "(12)" }, "properties" : {  }, "schema" : "https://github.com/citation-style-language/schema/raw/master/csl-citation.json" }</w:instrText>
+      </w:r>
+      <w:r>
+        <w:rPr>
+          <w:rFonts w:cs="Times New Roman"/>
+          <w:lang w:val="es-ES"/>
+        </w:rPr>
+        <w:fldChar w:fldCharType="separate"/>
+      </w:r>
+      <w:r>
+        <w:rPr>
+          <w:rFonts w:cs="Times New Roman"/>
+          <w:noProof/>
+          <w:lang w:val="es-ES"/>
+        </w:rPr>
+        <w:t>(12)</w:t>
+      </w:r>
+      <w:r>
+        <w:rPr>
+          <w:rFonts w:cs="Times New Roman"/>
+          <w:lang w:val="es-ES"/>
+        </w:rPr>
+        <w:fldChar w:fldCharType="end"/>
+      </w:r>
+      <w:r>
+        <w:rPr>
+          <w:rFonts w:cs="Times New Roman"/>
+          <w:lang w:val="es-ES"/>
+        </w:rPr>
+        <w:t>.</w:t>
+      </w:r>
+    </w:p>
+    <w:p>
+      <w:pPr>
+        <w:spacing w:line="360" w:lineRule="auto"/>
+        <w:jc w:val="both"/>
+        <w:rPr>
+          <w:rFonts w:cs="Times New Roman"/>
+          <w:lang w:val="es-ES"/>
+        </w:rPr>
+      </w:pPr>
+    </w:p>
+    <w:p>
+      <w:pPr>
+        <w:spacing w:line="360" w:lineRule="auto"/>
+        <w:jc w:val="both"/>
+        <w:rPr>
+          <w:rFonts w:cs="Times New Roman"/>
+          <w:lang w:val="es-ES"/>
+        </w:rPr>
+      </w:pPr>
+      <w:r>
+        <w:rPr>
+          <w:rFonts w:cs="Times New Roman"/>
+          <w:lang w:val="es-ES"/>
+        </w:rPr>
+        <w:t xml:space="preserve">Bajo esta normativa se dispone que tanto las IAFAS, IPRESS y UGIPRESS se encuentran obligadas a implementar un Sistema de Registro de consultas y reclamos recibidos, además de emitir los reportes detallados con las acciones hechas para la resolución de </w:t>
+      </w:r>
+      <w:r>
+        <w:rPr>
+          <w:rFonts w:cs="Times New Roman"/>
+          <w:lang w:val="es-ES"/>
+        </w:rPr>
+        <w:lastRenderedPageBreak/>
+        <w:t>ellos, y que este sistema informático y/o físico puede ser accedido por SUSALUD para cumplir sus funciones competentes.</w:t>
+      </w:r>
+      <w:r>
+        <w:rPr>
+          <w:rFonts w:cs="Times New Roman"/>
+          <w:lang w:val="es-ES"/>
+        </w:rPr>
+        <w:t xml:space="preserve"> </w:t>
+      </w:r>
+      <w:r>
+        <w:rPr>
+          <w:rFonts w:cs="Times New Roman"/>
+          <w:lang w:val="es-ES"/>
+        </w:rPr>
+        <w:t>También</w:t>
+      </w:r>
+      <w:r>
+        <w:rPr>
+          <w:rFonts w:cs="Times New Roman"/>
+          <w:lang w:val="es-ES"/>
+        </w:rPr>
+        <w:t xml:space="preserve"> se encuentra delimitado que Intendencia de Promoción de Derechos en Salud es la encargada de supervisar las actividades orientadas a fortalecer los derechos de los ciudadanos y del monitoreo de la implementación y operación de los mecanismos de atención de las consultas y reclamos en IPRESS, IAFAS y UGIPRESS</w:t>
+      </w:r>
+      <w:r>
+        <w:rPr>
+          <w:rFonts w:cs="Times New Roman"/>
+          <w:lang w:val="es-ES"/>
+        </w:rPr>
+        <w:t xml:space="preserve"> </w:t>
+      </w:r>
+      <w:r>
+        <w:rPr>
+          <w:rFonts w:cs="Times New Roman"/>
+          <w:lang w:val="es-ES"/>
+        </w:rPr>
+        <w:fldChar w:fldCharType="begin" w:fldLock="1"/>
+      </w:r>
+      <w:r>
+        <w:rPr>
+          <w:rFonts w:cs="Times New Roman"/>
+          <w:lang w:val="es-ES"/>
+        </w:rPr>
+        <w:instrText>ADDIN CSL_CITATION { "citationItems" : [ { "id" : "ITEM-1", "itemData" : { "author" : [ { "dropping-particle" : "", "family" : "Peruano", "given" : "El", "non-dropping-particle" : "", "parse-names" : false, "suffix" : "" } ], "id" : "ITEM-1", "issued" : { "date-parts" : [ [ "0" ] ] }, "title" : "DECRETO SUPREMO N\u00ba 030-2016-SA", "type" : "article-journal" }, "uris" : [ "http://www.mendeley.com/documents/?uuid=1adf4697-f2db-3a78-8707-023c50ab0390" ] } ], "mendeley" : { "formattedCitation" : "(12)", "plainTextFormattedCitation" : "(12)", "previouslyFormattedCitation" : "(12)" }, "properties" : {  }, "schema" : "https://github.com/citation-style-language/schema/raw/master/csl-citation.json" }</w:instrText>
+      </w:r>
+      <w:r>
+        <w:rPr>
+          <w:rFonts w:cs="Times New Roman"/>
+          <w:lang w:val="es-ES"/>
+        </w:rPr>
+        <w:fldChar w:fldCharType="separate"/>
+      </w:r>
+      <w:r>
+        <w:rPr>
+          <w:rFonts w:cs="Times New Roman"/>
+          <w:noProof/>
+          <w:lang w:val="es-ES"/>
+        </w:rPr>
+        <w:t>(12)</w:t>
+      </w:r>
+      <w:r>
+        <w:rPr>
+          <w:rFonts w:cs="Times New Roman"/>
+          <w:lang w:val="es-ES"/>
+        </w:rPr>
+        <w:fldChar w:fldCharType="end"/>
+      </w:r>
+      <w:r>
+        <w:rPr>
+          <w:rFonts w:cs="Times New Roman"/>
+          <w:lang w:val="es-ES"/>
+        </w:rPr>
+        <w:t>.</w:t>
+      </w:r>
+    </w:p>
+    <w:p>
+      <w:pPr>
+        <w:spacing w:line="360" w:lineRule="auto"/>
+        <w:jc w:val="both"/>
+        <w:rPr>
+          <w:rFonts w:cs="Times New Roman"/>
+          <w:lang w:val="es-ES"/>
+        </w:rPr>
+      </w:pPr>
+    </w:p>
+    <w:p>
+      <w:pPr>
+        <w:spacing w:line="360" w:lineRule="auto"/>
+        <w:jc w:val="both"/>
+        <w:rPr>
+          <w:rFonts w:cs="Times New Roman"/>
+          <w:lang w:val="es-ES"/>
+        </w:rPr>
+      </w:pPr>
+      <w:r>
+        <w:rPr>
+          <w:rFonts w:cs="Times New Roman"/>
+          <w:lang w:val="es-ES"/>
+        </w:rPr>
+        <w:t>Existe actualmente un proyecto para reemplazar al actual Decre</w:t>
+      </w:r>
+      <w:r>
+        <w:rPr>
+          <w:rFonts w:cs="Times New Roman"/>
+          <w:lang w:val="es-ES"/>
+        </w:rPr>
+        <w:t>to Supremo 030 donde se plantea a más detalle las f</w:t>
+      </w:r>
+      <w:r>
+        <w:rPr>
+          <w:rFonts w:cs="Times New Roman"/>
+          <w:lang w:val="es-ES"/>
+        </w:rPr>
+        <w:t>unciones a cumplir dentro de las PAUS</w:t>
+      </w:r>
+      <w:r>
+        <w:rPr>
+          <w:rFonts w:cs="Times New Roman"/>
+          <w:lang w:val="es-ES"/>
+        </w:rPr>
+        <w:t>, especifican</w:t>
+      </w:r>
+      <w:r>
+        <w:rPr>
+          <w:rFonts w:cs="Times New Roman"/>
+          <w:lang w:val="es-ES"/>
+        </w:rPr>
+        <w:t xml:space="preserve"> documentación para</w:t>
+      </w:r>
+      <w:r>
+        <w:rPr>
+          <w:rFonts w:cs="Times New Roman"/>
+          <w:lang w:val="es-ES"/>
+        </w:rPr>
+        <w:t xml:space="preserve"> el acceso a la Historia </w:t>
+      </w:r>
+      <w:r>
+        <w:rPr>
+          <w:rFonts w:cs="Times New Roman"/>
+          <w:lang w:val="es-ES"/>
+        </w:rPr>
+        <w:t>Clínica</w:t>
+      </w:r>
+      <w:r>
+        <w:rPr>
+          <w:rFonts w:cs="Times New Roman"/>
+          <w:lang w:val="es-ES"/>
+        </w:rPr>
+        <w:t xml:space="preserve">, detallan procedimientos </w:t>
+      </w:r>
+      <w:r>
+        <w:rPr>
+          <w:rFonts w:cs="Times New Roman"/>
+          <w:lang w:val="es-ES"/>
+        </w:rPr>
+        <w:t xml:space="preserve">para la investigación de sucesos por los que los ciudadanos se encuentran manifestando su insatisfacción </w:t>
+      </w:r>
+      <w:r>
+        <w:rPr>
+          <w:rFonts w:cs="Times New Roman"/>
+          <w:lang w:val="es-ES"/>
+        </w:rPr>
+        <w:t xml:space="preserve">y </w:t>
+      </w:r>
+      <w:r>
+        <w:rPr>
+          <w:rFonts w:cs="Times New Roman"/>
+          <w:lang w:val="es-ES"/>
+        </w:rPr>
+        <w:t xml:space="preserve">el termino de Queja es reemplazado por el termino Denuncia. </w:t>
+      </w:r>
+      <w:r>
+        <w:rPr>
+          <w:rFonts w:cs="Times New Roman"/>
+          <w:lang w:val="es-ES"/>
+        </w:rPr>
+        <w:t xml:space="preserve">Tanto en los reclamos como en las denuncias, se centra en mostrar </w:t>
+      </w:r>
+      <w:r>
+        <w:rPr>
+          <w:rFonts w:cs="Times New Roman"/>
+          <w:lang w:val="es-ES"/>
+        </w:rPr>
+        <w:t>cómo</w:t>
+      </w:r>
+      <w:r>
+        <w:rPr>
+          <w:rFonts w:cs="Times New Roman"/>
+          <w:lang w:val="es-ES"/>
+        </w:rPr>
+        <w:t xml:space="preserve"> estas deben ser gestionadas por la IPRESS y por SUSALUD respectivamente</w:t>
+      </w:r>
+      <w:r>
+        <w:rPr>
+          <w:rFonts w:cs="Times New Roman"/>
+          <w:lang w:val="es-ES"/>
+        </w:rPr>
+        <w:t>.</w:t>
+      </w:r>
+      <w:r>
+        <w:rPr>
+          <w:rFonts w:cs="Times New Roman"/>
+          <w:lang w:val="es-ES"/>
+        </w:rPr>
+        <w:t xml:space="preserve"> Adicionalmente, muestran un anexo especial para la formulación de reclamos o denuncias hacia IAFAS separado del formato </w:t>
+      </w:r>
+      <w:r>
+        <w:rPr>
+          <w:rFonts w:cs="Times New Roman"/>
+          <w:lang w:val="es-ES"/>
+        </w:rPr>
+        <w:t>hacia IPRESS donde l</w:t>
+      </w:r>
+      <w:r>
+        <w:rPr>
+          <w:rFonts w:cs="Times New Roman"/>
+          <w:lang w:val="es-ES"/>
+        </w:rPr>
+        <w:t>a diferencia entre ambos formatos radica principalmente en diferentes causas del reclamo presentado</w:t>
+      </w:r>
+      <w:r>
+        <w:rPr>
+          <w:rFonts w:cs="Times New Roman"/>
+          <w:lang w:val="es-ES"/>
+        </w:rPr>
+        <w:t xml:space="preserve"> </w:t>
+      </w:r>
+      <w:r>
+        <w:rPr>
+          <w:rFonts w:cs="Times New Roman"/>
+          <w:lang w:val="es-ES"/>
+        </w:rPr>
+        <w:fldChar w:fldCharType="begin" w:fldLock="1"/>
+      </w:r>
+      <w:r>
+        <w:rPr>
+          <w:rFonts w:cs="Times New Roman"/>
+          <w:lang w:val="es-ES"/>
+        </w:rPr>
+        <w:instrText>ADDIN CSL_CITATION { "citationItems" : [ { "id" : "ITEM-1", "itemData" : { "id" : "ITEM-1", "issued" : { "date-parts" : [ [ "0" ] ] }, "title" : "Resoluci\u00f3n Ministerial 667-2017/MINSA", "type" : "article-journal" }, "uris" : [ "http://www.mendeley.com/documents/?uuid=552a519c-8799-3b1e-ac3b-ae3a6f023f8d" ] } ], "mendeley" : { "formattedCitation" : "(40)", "plainTextFormattedCitation" : "(40)", "previouslyFormattedCitation" : "(40)" }, "properties" : {  }, "schema" : "https://github.com/citation-style-language/schema/raw/master/csl-citation.json" }</w:instrText>
+      </w:r>
+      <w:r>
+        <w:rPr>
+          <w:rFonts w:cs="Times New Roman"/>
+          <w:lang w:val="es-ES"/>
+        </w:rPr>
+        <w:fldChar w:fldCharType="separate"/>
+      </w:r>
+      <w:r>
+        <w:rPr>
+          <w:rFonts w:cs="Times New Roman"/>
+          <w:noProof/>
+          <w:lang w:val="es-ES"/>
+        </w:rPr>
+        <w:t>(40)</w:t>
+      </w:r>
+      <w:r>
+        <w:rPr>
+          <w:rFonts w:cs="Times New Roman"/>
+          <w:lang w:val="es-ES"/>
+        </w:rPr>
+        <w:fldChar w:fldCharType="end"/>
+      </w:r>
+      <w:r>
+        <w:rPr>
+          <w:rFonts w:cs="Times New Roman"/>
+          <w:lang w:val="es-ES"/>
+        </w:rPr>
+        <w:t>.</w:t>
+      </w:r>
+    </w:p>
+    <w:p>
+      <w:pPr>
+        <w:spacing w:line="360" w:lineRule="auto"/>
+        <w:jc w:val="both"/>
+        <w:rPr>
+          <w:rFonts w:cs="Times New Roman"/>
+          <w:lang w:val="es-ES"/>
+        </w:rPr>
+      </w:pPr>
+    </w:p>
+    <w:p>
+      <w:pPr>
+        <w:pStyle w:val="Ttulo3"/>
+      </w:pPr>
+      <w:bookmarkStart w:id="19" w:name="_Toc508100428"/>
+      <w:r>
+        <w:t>Limitaciones</w:t>
+      </w:r>
+      <w:r>
+        <w:t xml:space="preserve"> del Sistema de Solicitudes</w:t>
+      </w:r>
+      <w:r>
+        <w:t xml:space="preserve"> </w:t>
+      </w:r>
+      <w:r>
+        <w:t>en</w:t>
+      </w:r>
+      <w:r>
+        <w:t xml:space="preserve"> Atenció</w:t>
+      </w:r>
+      <w:r>
+        <w:t>n al Ciudadano</w:t>
+      </w:r>
       <w:bookmarkEnd w:id="19"/>
-    </w:p>
-    <w:p>
-      <w:pPr>
-        <w:spacing w:line="360" w:lineRule="auto"/>
-        <w:rPr>
-          <w:rFonts w:cs="Times New Roman"/>
-          <w:lang w:val="es-ES"/>
-        </w:rPr>
-      </w:pPr>
-    </w:p>
-    <w:p>
-      <w:pPr>
-        <w:spacing w:line="360" w:lineRule="auto"/>
-        <w:jc w:val="both"/>
-        <w:rPr>
-          <w:rFonts w:cs="Times New Roman"/>
-          <w:lang w:val="es-ES"/>
-        </w:rPr>
-      </w:pPr>
-      <w:r>
-        <w:rPr>
-          <w:rFonts w:cs="Times New Roman"/>
-          <w:lang w:val="es-ES"/>
-        </w:rPr>
-        <w:t xml:space="preserve">Actualmente se encuentra vigente el Decreto Supremo 030-2016 donde se aprobó el Reglamento para la Atención de Reclamos y Quejas de los Usuarios de las IPRESS, IAFAS y las Unidades de Gestión de Instituciones Prestadoras de Servicios de Salud (UGIPRESS) </w:t>
-      </w:r>
-      <w:r>
-        <w:rPr>
-          <w:rFonts w:cs="Times New Roman"/>
-          <w:lang w:val="es-ES"/>
-        </w:rPr>
-        <w:t>públicas</w:t>
-      </w:r>
-      <w:r>
-        <w:rPr>
-          <w:rFonts w:cs="Times New Roman"/>
-          <w:lang w:val="es-ES"/>
-        </w:rPr>
-        <w:t xml:space="preserve">, privadas y mixtas. En esta normativa </w:t>
-      </w:r>
-      <w:r>
-        <w:rPr>
-          <w:rFonts w:cs="Times New Roman"/>
-          <w:lang w:val="es-ES"/>
-        </w:rPr>
-        <w:t xml:space="preserve">se encuentra estipulada tanto como es el proceso de </w:t>
-      </w:r>
-      <w:r>
-        <w:rPr>
-          <w:rFonts w:cs="Times New Roman"/>
-          <w:lang w:val="es-ES"/>
-        </w:rPr>
-        <w:t>recojo</w:t>
-      </w:r>
-      <w:r>
-        <w:rPr>
-          <w:rFonts w:cs="Times New Roman"/>
-          <w:lang w:val="es-ES"/>
-        </w:rPr>
-        <w:t xml:space="preserve"> y registro de inconformidades </w:t>
-      </w:r>
-      <w:r>
-        <w:rPr>
-          <w:rFonts w:cs="Times New Roman"/>
-          <w:lang w:val="es-ES"/>
-        </w:rPr>
-        <w:t>de los ciudadanos</w:t>
-      </w:r>
-      <w:r>
-        <w:rPr>
-          <w:rFonts w:cs="Times New Roman"/>
-          <w:lang w:val="es-ES"/>
-        </w:rPr>
-        <w:t xml:space="preserve"> y tercero legitimados tanto en las IPRESS como en SUSALUD</w:t>
-      </w:r>
-      <w:r>
-        <w:rPr>
-          <w:rFonts w:cs="Times New Roman"/>
-          <w:lang w:val="es-ES"/>
-        </w:rPr>
-        <w:t xml:space="preserve"> </w:t>
-      </w:r>
-      <w:r>
-        <w:rPr>
-          <w:rFonts w:cs="Times New Roman"/>
-          <w:lang w:val="es-ES"/>
-        </w:rPr>
-        <w:fldChar w:fldCharType="begin" w:fldLock="1"/>
-      </w:r>
-      <w:r>
-        <w:rPr>
-          <w:rFonts w:cs="Times New Roman"/>
-          <w:lang w:val="es-ES"/>
-        </w:rPr>
-        <w:instrText>ADDIN CSL_CITATION { "citationItems" : [ { "id" : "ITEM-1", "itemData" : { "author" : [ { "dropping-particle" : "", "family" : "Peruano", "given" : "El", "non-dropping-particle" : "", "parse-names" : false, "suffix" : "" } ], "id" : "ITEM-1", "issued" : { "date-parts" : [ [ "0" ] ] }, "title" : "DECRETO SUPREMO N\u00ba 030-2016-SA", "type" : "article-journal" }, "uris" : [ "http://www.mendeley.com/documents/?uuid=1adf4697-f2db-3a78-8707-023c50ab0390" ] } ], "mendeley" : { "formattedCitation" : "(12)", "plainTextFormattedCitation" : "(12)", "previouslyFormattedCitation" : "(12)" }, "properties" : {  }, "schema" : "https://github.com/citation-style-language/schema/raw/master/csl-citation.json" }</w:instrText>
-      </w:r>
-      <w:r>
-        <w:rPr>
-          <w:rFonts w:cs="Times New Roman"/>
-          <w:lang w:val="es-ES"/>
-        </w:rPr>
-        <w:fldChar w:fldCharType="separate"/>
-      </w:r>
-      <w:r>
-        <w:rPr>
-          <w:rFonts w:cs="Times New Roman"/>
-          <w:noProof/>
-          <w:lang w:val="es-ES"/>
-        </w:rPr>
-        <w:t>(12)</w:t>
-      </w:r>
-      <w:r>
-        <w:rPr>
-          <w:rFonts w:cs="Times New Roman"/>
-          <w:lang w:val="es-ES"/>
-        </w:rPr>
-        <w:fldChar w:fldCharType="end"/>
-      </w:r>
-      <w:r>
-        <w:rPr>
-          <w:rFonts w:cs="Times New Roman"/>
-          <w:lang w:val="es-ES"/>
-        </w:rPr>
-        <w:t>.</w:t>
-      </w:r>
-    </w:p>
-    <w:p>
-      <w:pPr>
-        <w:spacing w:line="360" w:lineRule="auto"/>
-        <w:rPr>
-          <w:rFonts w:cs="Times New Roman"/>
-          <w:lang w:val="es-ES"/>
-        </w:rPr>
-      </w:pPr>
-    </w:p>
-    <w:p>
-      <w:pPr>
-        <w:spacing w:line="360" w:lineRule="auto"/>
-        <w:jc w:val="both"/>
-        <w:rPr>
-          <w:rFonts w:cs="Times New Roman"/>
-          <w:lang w:val="es-ES"/>
-        </w:rPr>
-      </w:pPr>
-      <w:r>
-        <w:rPr>
-          <w:rFonts w:cs="Times New Roman"/>
-          <w:lang w:val="es-ES"/>
-        </w:rPr>
-        <w:t>Dentro de este Decreto Supremo se encuentra</w:t>
-      </w:r>
-      <w:r>
-        <w:rPr>
-          <w:rFonts w:cs="Times New Roman"/>
-          <w:lang w:val="es-ES"/>
-        </w:rPr>
-        <w:t xml:space="preserve"> la diferenciación entre reclamos y queja</w:t>
-      </w:r>
-      <w:r>
-        <w:rPr>
-          <w:rFonts w:cs="Times New Roman"/>
-          <w:lang w:val="es-ES"/>
-        </w:rPr>
-        <w:t>s</w:t>
-      </w:r>
-      <w:r>
-        <w:rPr>
-          <w:rFonts w:cs="Times New Roman"/>
-          <w:lang w:val="es-ES"/>
-        </w:rPr>
-        <w:t>.</w:t>
-      </w:r>
-      <w:r>
-        <w:rPr>
-          <w:rFonts w:cs="Times New Roman"/>
-          <w:lang w:val="es-ES"/>
-        </w:rPr>
-        <w:t xml:space="preserve"> </w:t>
-      </w:r>
-      <w:r>
-        <w:rPr>
-          <w:rFonts w:cs="Times New Roman"/>
-          <w:lang w:val="es-ES"/>
-        </w:rPr>
-        <w:t>Esta</w:t>
-      </w:r>
-      <w:r>
-        <w:rPr>
-          <w:rFonts w:cs="Times New Roman"/>
-          <w:lang w:val="es-ES"/>
-        </w:rPr>
-        <w:t xml:space="preserve"> diferencia </w:t>
-      </w:r>
-      <w:r>
-        <w:rPr>
-          <w:rFonts w:cs="Times New Roman"/>
-          <w:lang w:val="es-ES"/>
-        </w:rPr>
-        <w:t>radica en</w:t>
-      </w:r>
-      <w:r>
-        <w:rPr>
-          <w:rFonts w:cs="Times New Roman"/>
-          <w:lang w:val="es-ES"/>
-        </w:rPr>
-        <w:t xml:space="preserve"> ante </w:t>
-      </w:r>
-      <w:r>
-        <w:rPr>
-          <w:rFonts w:cs="Times New Roman"/>
-          <w:lang w:val="es-ES"/>
-        </w:rPr>
-        <w:t>qu</w:t>
-      </w:r>
-      <w:r>
-        <w:rPr>
-          <w:rFonts w:cs="Times New Roman"/>
-          <w:lang w:val="es-ES"/>
-        </w:rPr>
-        <w:t>é</w:t>
-      </w:r>
-      <w:r>
-        <w:rPr>
-          <w:rFonts w:cs="Times New Roman"/>
-          <w:lang w:val="es-ES"/>
-        </w:rPr>
-        <w:t xml:space="preserve"> </w:t>
-      </w:r>
-      <w:r>
-        <w:rPr>
-          <w:rFonts w:cs="Times New Roman"/>
-          <w:lang w:val="es-ES"/>
-        </w:rPr>
-        <w:t>institución se ha presentado</w:t>
-      </w:r>
-      <w:r>
-        <w:rPr>
-          <w:rFonts w:cs="Times New Roman"/>
-          <w:lang w:val="es-ES"/>
-        </w:rPr>
-        <w:t xml:space="preserve"> la inconformidad</w:t>
-      </w:r>
-      <w:r>
-        <w:rPr>
-          <w:rFonts w:cs="Times New Roman"/>
-          <w:lang w:val="es-ES"/>
-        </w:rPr>
-        <w:t xml:space="preserve">, cuando se presenta ante una IPRESS se considera reclamo; cuando se presenta ante SUSALUD, es considerado una queja. </w:t>
-      </w:r>
-      <w:r>
-        <w:rPr>
-          <w:rFonts w:cs="Times New Roman"/>
-          <w:lang w:val="es-ES"/>
-        </w:rPr>
-        <w:t>Además</w:t>
-      </w:r>
-      <w:r>
-        <w:rPr>
-          <w:rFonts w:cs="Times New Roman"/>
-          <w:lang w:val="es-ES"/>
-        </w:rPr>
-        <w:t xml:space="preserve"> de los plazos de atención que son 5 días hábiles para la resolución de Consultas y 30 días hábiles para la resolución de Reclamos y/o Quejas</w:t>
-      </w:r>
-      <w:r>
-        <w:rPr>
-          <w:rFonts w:cs="Times New Roman"/>
-          <w:lang w:val="es-ES"/>
-        </w:rPr>
-        <w:t xml:space="preserve"> </w:t>
-      </w:r>
-      <w:r>
-        <w:rPr>
-          <w:rFonts w:cs="Times New Roman"/>
-          <w:lang w:val="es-ES"/>
-        </w:rPr>
-        <w:fldChar w:fldCharType="begin" w:fldLock="1"/>
-      </w:r>
-      <w:r>
-        <w:rPr>
-          <w:rFonts w:cs="Times New Roman"/>
-          <w:lang w:val="es-ES"/>
-        </w:rPr>
-        <w:instrText>ADDIN CSL_CITATION { "citationItems" : [ { "id" : "ITEM-1", "itemData" : { "author" : [ { "dropping-particle" : "", "family" : "Peruano", "given" : "El", "non-dropping-particle" : "", "parse-names" : false, "suffix" : "" } ], "id" : "ITEM-1", "issued" : { "date-parts" : [ [ "0" ] ] }, "title" : "DECRETO SUPREMO N\u00ba 030-2016-SA", "type" : "article-journal" }, "uris" : [ "http://www.mendeley.com/documents/?uuid=1adf4697-f2db-3a78-8707-023c50ab0390" ] } ], "mendeley" : { "formattedCitation" : "(12)", "plainTextFormattedCitation" : "(12)", "previouslyFormattedCitation" : "(12)" }, "properties" : {  }, "schema" : "https://github.com/citation-style-language/schema/raw/master/csl-citation.json" }</w:instrText>
-      </w:r>
-      <w:r>
-        <w:rPr>
-          <w:rFonts w:cs="Times New Roman"/>
-          <w:lang w:val="es-ES"/>
-        </w:rPr>
-        <w:fldChar w:fldCharType="separate"/>
-      </w:r>
-      <w:r>
-        <w:rPr>
-          <w:rFonts w:cs="Times New Roman"/>
-          <w:noProof/>
-          <w:lang w:val="es-ES"/>
-        </w:rPr>
-        <w:t>(12)</w:t>
-      </w:r>
-      <w:r>
-        <w:rPr>
-          <w:rFonts w:cs="Times New Roman"/>
-          <w:lang w:val="es-ES"/>
-        </w:rPr>
-        <w:fldChar w:fldCharType="end"/>
-      </w:r>
-      <w:r>
-        <w:rPr>
-          <w:rFonts w:cs="Times New Roman"/>
-          <w:lang w:val="es-ES"/>
-        </w:rPr>
-        <w:t>.</w:t>
-      </w:r>
-    </w:p>
-    <w:p>
-      <w:pPr>
-        <w:spacing w:line="360" w:lineRule="auto"/>
-        <w:jc w:val="both"/>
-        <w:rPr>
-          <w:rFonts w:cs="Times New Roman"/>
-          <w:lang w:val="es-ES"/>
-        </w:rPr>
-      </w:pPr>
-    </w:p>
-    <w:p>
-      <w:pPr>
-        <w:spacing w:line="360" w:lineRule="auto"/>
-        <w:jc w:val="both"/>
-        <w:rPr>
-          <w:rFonts w:cs="Times New Roman"/>
-          <w:lang w:val="es-ES"/>
-        </w:rPr>
-      </w:pPr>
-      <w:r>
-        <w:rPr>
-          <w:rFonts w:cs="Times New Roman"/>
-          <w:lang w:val="es-ES"/>
-        </w:rPr>
-        <w:t xml:space="preserve">Bajo esta normativa se dispone que tanto las IAFAS, IPRESS y UGIPRESS se encuentran obligadas a implementar un Sistema de Registro de consultas y reclamos recibidos, </w:t>
-      </w:r>
-      <w:r>
-        <w:rPr>
-          <w:rFonts w:cs="Times New Roman"/>
-          <w:lang w:val="es-ES"/>
-        </w:rPr>
-        <w:lastRenderedPageBreak/>
-        <w:t>además de emitir los reportes detallados con las acciones hechas para la resolución de ellos, y que este sistema informático y/o físico puede ser accedido por SUSALUD para cumplir sus funciones competentes.</w:t>
-      </w:r>
-      <w:r>
-        <w:rPr>
-          <w:rFonts w:cs="Times New Roman"/>
-          <w:lang w:val="es-ES"/>
-        </w:rPr>
-        <w:t xml:space="preserve"> </w:t>
-      </w:r>
-      <w:r>
-        <w:rPr>
-          <w:rFonts w:cs="Times New Roman"/>
-          <w:lang w:val="es-ES"/>
-        </w:rPr>
-        <w:t>También</w:t>
-      </w:r>
-      <w:r>
-        <w:rPr>
-          <w:rFonts w:cs="Times New Roman"/>
-          <w:lang w:val="es-ES"/>
-        </w:rPr>
-        <w:t xml:space="preserve"> se encuentra delimitado que Intendencia de Promoción de Derechos en Salud es la encargada de supervisar las actividades orientadas a fortalecer los derechos de los ciudadanos y del monitoreo de la implementación y operación de los mecanismos de atención de las consultas y reclamos en IPRESS, IAFAS y UGIPRESS</w:t>
-      </w:r>
-      <w:r>
-        <w:rPr>
-          <w:rFonts w:cs="Times New Roman"/>
-          <w:lang w:val="es-ES"/>
-        </w:rPr>
-        <w:t xml:space="preserve"> </w:t>
-      </w:r>
-      <w:r>
-        <w:rPr>
-          <w:rFonts w:cs="Times New Roman"/>
-          <w:lang w:val="es-ES"/>
-        </w:rPr>
-        <w:fldChar w:fldCharType="begin" w:fldLock="1"/>
-      </w:r>
-      <w:r>
-        <w:rPr>
-          <w:rFonts w:cs="Times New Roman"/>
-          <w:lang w:val="es-ES"/>
-        </w:rPr>
-        <w:instrText>ADDIN CSL_CITATION { "citationItems" : [ { "id" : "ITEM-1", "itemData" : { "author" : [ { "dropping-particle" : "", "family" : "Peruano", "given" : "El", "non-dropping-particle" : "", "parse-names" : false, "suffix" : "" } ], "id" : "ITEM-1", "issued" : { "date-parts" : [ [ "0" ] ] }, "title" : "DECRETO SUPREMO N\u00ba 030-2016-SA", "type" : "article-journal" }, "uris" : [ "http://www.mendeley.com/documents/?uuid=1adf4697-f2db-3a78-8707-023c50ab0390" ] } ], "mendeley" : { "formattedCitation" : "(12)", "plainTextFormattedCitation" : "(12)", "previouslyFormattedCitation" : "(12)" }, "properties" : {  }, "schema" : "https://github.com/citation-style-language/schema/raw/master/csl-citation.json" }</w:instrText>
-      </w:r>
-      <w:r>
-        <w:rPr>
-          <w:rFonts w:cs="Times New Roman"/>
-          <w:lang w:val="es-ES"/>
-        </w:rPr>
-        <w:fldChar w:fldCharType="separate"/>
-      </w:r>
-      <w:r>
-        <w:rPr>
-          <w:rFonts w:cs="Times New Roman"/>
-          <w:noProof/>
-          <w:lang w:val="es-ES"/>
-        </w:rPr>
-        <w:t>(12)</w:t>
-      </w:r>
-      <w:r>
-        <w:rPr>
-          <w:rFonts w:cs="Times New Roman"/>
-          <w:lang w:val="es-ES"/>
-        </w:rPr>
-        <w:fldChar w:fldCharType="end"/>
-      </w:r>
-      <w:r>
-        <w:rPr>
-          <w:rFonts w:cs="Times New Roman"/>
-          <w:lang w:val="es-ES"/>
-        </w:rPr>
-        <w:t>.</w:t>
-      </w:r>
-    </w:p>
-    <w:p>
-      <w:pPr>
-        <w:spacing w:line="360" w:lineRule="auto"/>
-        <w:jc w:val="both"/>
-        <w:rPr>
-          <w:rFonts w:cs="Times New Roman"/>
-          <w:lang w:val="es-ES"/>
-        </w:rPr>
-      </w:pPr>
-    </w:p>
-    <w:p>
-      <w:pPr>
-        <w:spacing w:line="360" w:lineRule="auto"/>
-        <w:jc w:val="both"/>
-        <w:rPr>
-          <w:rFonts w:cs="Times New Roman"/>
-          <w:lang w:val="es-ES"/>
-        </w:rPr>
-      </w:pPr>
-      <w:r>
-        <w:rPr>
-          <w:rFonts w:cs="Times New Roman"/>
-          <w:lang w:val="es-ES"/>
-        </w:rPr>
-        <w:t>Existe actualmente un proyecto para reemplazar al actual Decre</w:t>
-      </w:r>
-      <w:r>
-        <w:rPr>
-          <w:rFonts w:cs="Times New Roman"/>
-          <w:lang w:val="es-ES"/>
-        </w:rPr>
-        <w:t>to Supremo 030 donde se plantea a más detalle las f</w:t>
-      </w:r>
-      <w:r>
-        <w:rPr>
-          <w:rFonts w:cs="Times New Roman"/>
-          <w:lang w:val="es-ES"/>
-        </w:rPr>
-        <w:t>unciones a cumplir dentro de las PAUS</w:t>
-      </w:r>
-      <w:r>
-        <w:rPr>
-          <w:rFonts w:cs="Times New Roman"/>
-          <w:lang w:val="es-ES"/>
-        </w:rPr>
-        <w:t>, especifican</w:t>
-      </w:r>
-      <w:r>
-        <w:rPr>
-          <w:rFonts w:cs="Times New Roman"/>
-          <w:lang w:val="es-ES"/>
-        </w:rPr>
-        <w:t xml:space="preserve"> documentación para</w:t>
-      </w:r>
-      <w:r>
-        <w:rPr>
-          <w:rFonts w:cs="Times New Roman"/>
-          <w:lang w:val="es-ES"/>
-        </w:rPr>
-        <w:t xml:space="preserve"> el acceso a la Historia </w:t>
-      </w:r>
-      <w:r>
-        <w:rPr>
-          <w:rFonts w:cs="Times New Roman"/>
-          <w:lang w:val="es-ES"/>
-        </w:rPr>
-        <w:t>Clínica</w:t>
-      </w:r>
-      <w:r>
-        <w:rPr>
-          <w:rFonts w:cs="Times New Roman"/>
-          <w:lang w:val="es-ES"/>
-        </w:rPr>
-        <w:t xml:space="preserve">, detallan procedimientos </w:t>
-      </w:r>
-      <w:r>
-        <w:rPr>
-          <w:rFonts w:cs="Times New Roman"/>
-          <w:lang w:val="es-ES"/>
-        </w:rPr>
-        <w:t xml:space="preserve">para la investigación de sucesos por los que los ciudadanos se encuentran manifestando su insatisfacción </w:t>
-      </w:r>
-      <w:r>
-        <w:rPr>
-          <w:rFonts w:cs="Times New Roman"/>
-          <w:lang w:val="es-ES"/>
-        </w:rPr>
-        <w:t xml:space="preserve">y </w:t>
-      </w:r>
-      <w:r>
-        <w:rPr>
-          <w:rFonts w:cs="Times New Roman"/>
-          <w:lang w:val="es-ES"/>
-        </w:rPr>
-        <w:t xml:space="preserve">el termino de Queja es reemplazado por el termino Denuncia. </w:t>
-      </w:r>
-      <w:r>
-        <w:rPr>
-          <w:rFonts w:cs="Times New Roman"/>
-          <w:lang w:val="es-ES"/>
-        </w:rPr>
-        <w:t xml:space="preserve">Tanto en los reclamos como en las denuncias, se centra en mostrar </w:t>
-      </w:r>
-      <w:r>
-        <w:rPr>
-          <w:rFonts w:cs="Times New Roman"/>
-          <w:lang w:val="es-ES"/>
-        </w:rPr>
-        <w:t>cómo</w:t>
-      </w:r>
-      <w:r>
-        <w:rPr>
-          <w:rFonts w:cs="Times New Roman"/>
-          <w:lang w:val="es-ES"/>
-        </w:rPr>
-        <w:t xml:space="preserve"> estas deben ser gestionadas por la IPRESS y por SUSALUD respectivamente</w:t>
-      </w:r>
-      <w:r>
-        <w:rPr>
-          <w:rFonts w:cs="Times New Roman"/>
-          <w:lang w:val="es-ES"/>
-        </w:rPr>
-        <w:t>.</w:t>
-      </w:r>
-      <w:r>
-        <w:rPr>
-          <w:rFonts w:cs="Times New Roman"/>
-          <w:lang w:val="es-ES"/>
-        </w:rPr>
-        <w:t xml:space="preserve"> Adicionalmente, muestran un anexo especial para la formulación de reclamos o denuncias hacia IAFAS separado del formato </w:t>
-      </w:r>
-      <w:r>
-        <w:rPr>
-          <w:rFonts w:cs="Times New Roman"/>
-          <w:lang w:val="es-ES"/>
-        </w:rPr>
-        <w:t>hacia IPRESS donde l</w:t>
-      </w:r>
-      <w:r>
-        <w:rPr>
-          <w:rFonts w:cs="Times New Roman"/>
-          <w:lang w:val="es-ES"/>
-        </w:rPr>
-        <w:t>a diferencia entre ambos formatos radica principalmente en diferentes causas del reclamo presentado</w:t>
-      </w:r>
-      <w:r>
-        <w:rPr>
-          <w:rFonts w:cs="Times New Roman"/>
-          <w:lang w:val="es-ES"/>
-        </w:rPr>
-        <w:t xml:space="preserve"> </w:t>
-      </w:r>
-      <w:r>
-        <w:rPr>
-          <w:rFonts w:cs="Times New Roman"/>
-          <w:lang w:val="es-ES"/>
-        </w:rPr>
-        <w:fldChar w:fldCharType="begin" w:fldLock="1"/>
-      </w:r>
-      <w:r>
-        <w:rPr>
-          <w:rFonts w:cs="Times New Roman"/>
-          <w:lang w:val="es-ES"/>
-        </w:rPr>
-        <w:instrText>ADDIN CSL_CITATION { "citationItems" : [ { "id" : "ITEM-1", "itemData" : { "id" : "ITEM-1", "issued" : { "date-parts" : [ [ "0" ] ] }, "title" : "Resoluci\u00f3n Ministerial 667-2017/MINSA", "type" : "article-journal" }, "uris" : [ "http://www.mendeley.com/documents/?uuid=552a519c-8799-3b1e-ac3b-ae3a6f023f8d" ] } ], "mendeley" : { "formattedCitation" : "(40)", "plainTextFormattedCitation" : "(40)", "previouslyFormattedCitation" : "(40)" }, "properties" : {  }, "schema" : "https://github.com/citation-style-language/schema/raw/master/csl-citation.json" }</w:instrText>
-      </w:r>
-      <w:r>
-        <w:rPr>
-          <w:rFonts w:cs="Times New Roman"/>
-          <w:lang w:val="es-ES"/>
-        </w:rPr>
-        <w:fldChar w:fldCharType="separate"/>
-      </w:r>
-      <w:r>
-        <w:rPr>
-          <w:rFonts w:cs="Times New Roman"/>
-          <w:noProof/>
-          <w:lang w:val="es-ES"/>
-        </w:rPr>
-        <w:t>(40)</w:t>
-      </w:r>
-      <w:r>
-        <w:rPr>
-          <w:rFonts w:cs="Times New Roman"/>
-          <w:lang w:val="es-ES"/>
-        </w:rPr>
-        <w:fldChar w:fldCharType="end"/>
-      </w:r>
-      <w:r>
-        <w:rPr>
-          <w:rFonts w:cs="Times New Roman"/>
-          <w:lang w:val="es-ES"/>
-        </w:rPr>
-        <w:t>.</w:t>
-      </w:r>
-    </w:p>
-    <w:p>
-      <w:pPr>
-        <w:spacing w:line="360" w:lineRule="auto"/>
-        <w:jc w:val="both"/>
-        <w:rPr>
-          <w:rFonts w:cs="Times New Roman"/>
-          <w:lang w:val="es-ES"/>
-        </w:rPr>
-      </w:pPr>
-    </w:p>
-    <w:p>
-      <w:pPr>
-        <w:pStyle w:val="Ttulo3"/>
-      </w:pPr>
-      <w:bookmarkStart w:id="20" w:name="_Toc508100428"/>
-      <w:r>
-        <w:t>Limitaciones</w:t>
-      </w:r>
-      <w:r>
-        <w:t xml:space="preserve"> del Sistema de Solicitudes</w:t>
-      </w:r>
-      <w:r>
-        <w:t xml:space="preserve"> </w:t>
-      </w:r>
-      <w:r>
-        <w:t>en</w:t>
-      </w:r>
-      <w:r>
-        <w:t xml:space="preserve"> Atenció</w:t>
-      </w:r>
-      <w:r>
-        <w:t>n al Ciudadano</w:t>
-      </w:r>
-      <w:bookmarkEnd w:id="20"/>
     </w:p>
     <w:p>
       <w:pPr>
@@ -16231,11 +16030,11 @@
       <w:pPr>
         <w:pStyle w:val="Ttulo3"/>
       </w:pPr>
-      <w:bookmarkStart w:id="21" w:name="_Toc508100429"/>
+      <w:bookmarkStart w:id="20" w:name="_Toc508100429"/>
       <w:r>
         <w:t>Oportunidades de Mejora</w:t>
       </w:r>
-      <w:bookmarkEnd w:id="21"/>
+      <w:bookmarkEnd w:id="20"/>
     </w:p>
     <w:p>
       <w:pPr>
@@ -16331,12 +16130,12 @@
       <w:pPr>
         <w:pStyle w:val="Ttulo3"/>
       </w:pPr>
-      <w:bookmarkStart w:id="22" w:name="_Toc508100430"/>
+      <w:bookmarkStart w:id="21" w:name="_Toc508100430"/>
       <w:r>
         <w:lastRenderedPageBreak/>
         <w:t>Diseño centrado en el usuario en el sector Salud en Perú</w:t>
       </w:r>
-      <w:bookmarkEnd w:id="22"/>
+      <w:bookmarkEnd w:id="21"/>
     </w:p>
     <w:p>
       <w:pPr>
@@ -16458,7 +16257,7 @@
           <w:szCs w:val="24"/>
         </w:rPr>
       </w:pPr>
-      <w:bookmarkStart w:id="23" w:name="_Toc508100431"/>
+      <w:bookmarkStart w:id="22" w:name="_Toc508100431"/>
       <w:r>
         <w:rPr>
           <w:rFonts w:cs="Times New Roman"/>
@@ -16467,7 +16266,7 @@
         <w:lastRenderedPageBreak/>
         <w:t>Justificación del estudio</w:t>
       </w:r>
-      <w:bookmarkEnd w:id="23"/>
+      <w:bookmarkEnd w:id="22"/>
     </w:p>
     <w:p>
       <w:pPr>
@@ -16919,7 +16718,7 @@
           <w:szCs w:val="24"/>
         </w:rPr>
       </w:pPr>
-      <w:bookmarkStart w:id="24" w:name="_Toc508100432"/>
+      <w:bookmarkStart w:id="23" w:name="_Toc508100432"/>
       <w:r>
         <w:rPr>
           <w:rFonts w:cs="Times New Roman"/>
@@ -16928,7 +16727,7 @@
         <w:lastRenderedPageBreak/>
         <w:t>Objetivos</w:t>
       </w:r>
-      <w:bookmarkEnd w:id="24"/>
+      <w:bookmarkEnd w:id="23"/>
     </w:p>
     <w:p>
       <w:pPr>
@@ -16954,7 +16753,7 @@
           <w:lang w:val="es-ES"/>
         </w:rPr>
       </w:pPr>
-      <w:bookmarkStart w:id="25" w:name="_Toc508100433"/>
+      <w:bookmarkStart w:id="24" w:name="_Toc508100433"/>
       <w:r>
         <w:rPr>
           <w:rFonts w:cs="Times New Roman"/>
@@ -16963,7 +16762,7 @@
         </w:rPr>
         <w:t>Objetivo General</w:t>
       </w:r>
-      <w:bookmarkEnd w:id="25"/>
+      <w:bookmarkEnd w:id="24"/>
     </w:p>
     <w:p>
       <w:pPr>
@@ -17053,7 +16852,7 @@
           <w:lang w:val="es-ES"/>
         </w:rPr>
       </w:pPr>
-      <w:bookmarkStart w:id="26" w:name="_Toc508100434"/>
+      <w:bookmarkStart w:id="25" w:name="_Toc508100434"/>
       <w:r>
         <w:rPr>
           <w:rFonts w:cs="Times New Roman"/>
@@ -17062,7 +16861,7 @@
         </w:rPr>
         <w:t>Objetivos Específicos</w:t>
       </w:r>
-      <w:bookmarkEnd w:id="26"/>
+      <w:bookmarkEnd w:id="25"/>
     </w:p>
     <w:p>
       <w:pPr>
@@ -17358,7 +17157,7 @@
           <w:szCs w:val="24"/>
         </w:rPr>
       </w:pPr>
-      <w:bookmarkStart w:id="27" w:name="_Toc508100435"/>
+      <w:bookmarkStart w:id="26" w:name="_Toc508100435"/>
       <w:r>
         <w:rPr>
           <w:rFonts w:cs="Times New Roman"/>
@@ -17367,7 +17166,7 @@
         <w:lastRenderedPageBreak/>
         <w:t>Metodología</w:t>
       </w:r>
-      <w:bookmarkEnd w:id="27"/>
+      <w:bookmarkEnd w:id="26"/>
     </w:p>
     <w:p>
       <w:pPr>
@@ -17392,7 +17191,7 @@
           <w:lang w:val="es-ES"/>
         </w:rPr>
       </w:pPr>
-      <w:bookmarkStart w:id="28" w:name="_Toc508100436"/>
+      <w:bookmarkStart w:id="27" w:name="_Toc508100436"/>
       <w:r>
         <w:rPr>
           <w:rFonts w:cs="Times New Roman"/>
@@ -17401,7 +17200,7 @@
         </w:rPr>
         <w:t>Diseño del estudio</w:t>
       </w:r>
-      <w:bookmarkEnd w:id="28"/>
+      <w:bookmarkEnd w:id="27"/>
     </w:p>
     <w:p>
       <w:pPr>
@@ -17509,7 +17308,7 @@
           <w:lang w:val="es-ES"/>
         </w:rPr>
       </w:pPr>
-      <w:bookmarkStart w:id="29" w:name="_Toc508100437"/>
+      <w:bookmarkStart w:id="28" w:name="_Toc508100437"/>
       <w:r>
         <w:rPr>
           <w:rFonts w:cs="Times New Roman"/>
@@ -17518,7 +17317,7 @@
         </w:rPr>
         <w:t>Población</w:t>
       </w:r>
-      <w:bookmarkEnd w:id="29"/>
+      <w:bookmarkEnd w:id="28"/>
     </w:p>
     <w:p>
       <w:pPr>
@@ -17715,7 +17514,7 @@
           <w:lang w:val="es-ES"/>
         </w:rPr>
       </w:pPr>
-      <w:bookmarkStart w:id="30" w:name="_Toc508100438"/>
+      <w:bookmarkStart w:id="29" w:name="_Toc508100438"/>
       <w:r>
         <w:rPr>
           <w:rFonts w:cs="Times New Roman"/>
@@ -17724,7 +17523,7 @@
         </w:rPr>
         <w:t>Muestra</w:t>
       </w:r>
-      <w:bookmarkEnd w:id="30"/>
+      <w:bookmarkEnd w:id="29"/>
     </w:p>
     <w:p>
       <w:pPr>
@@ -18076,7 +17875,7 @@
           <w:szCs w:val="24"/>
         </w:rPr>
       </w:pPr>
-      <w:bookmarkStart w:id="31" w:name="_Toc508100439"/>
+      <w:bookmarkStart w:id="30" w:name="_Toc508100439"/>
       <w:r>
         <w:rPr>
           <w:rFonts w:cs="Times New Roman"/>
@@ -18092,7 +17891,7 @@
         </w:rPr>
         <w:t>n de variables</w:t>
       </w:r>
-      <w:bookmarkEnd w:id="31"/>
+      <w:bookmarkEnd w:id="30"/>
     </w:p>
     <w:tbl>
       <w:tblPr>
@@ -18489,7 +18288,7 @@
                 <w:lang w:val="es-ES"/>
               </w:rPr>
             </w:pPr>
-            <w:bookmarkStart w:id="32" w:name="_Toc508100440"/>
+            <w:bookmarkStart w:id="31" w:name="_Toc508100440"/>
             <w:r>
               <w:rPr>
                 <w:rFonts w:cs="Times New Roman"/>
@@ -18499,7 +18298,7 @@
               </w:rPr>
               <w:t>Guía Estructurada de Entrevista a Profundidad para usuarios finales Nº2</w:t>
             </w:r>
-            <w:bookmarkEnd w:id="32"/>
+            <w:bookmarkEnd w:id="31"/>
             <w:r>
               <w:rPr>
                 <w:rFonts w:cs="Times New Roman"/>
@@ -18536,7 +18335,7 @@
           <w:szCs w:val="24"/>
         </w:rPr>
       </w:pPr>
-      <w:bookmarkStart w:id="33" w:name="_Toc508100441"/>
+      <w:bookmarkStart w:id="32" w:name="_Toc508100441"/>
       <w:r>
         <w:rPr>
           <w:rFonts w:cs="Times New Roman"/>
@@ -18544,7 +18343,7 @@
         </w:rPr>
         <w:t>Procedimientos y técnicas</w:t>
       </w:r>
-      <w:bookmarkEnd w:id="33"/>
+      <w:bookmarkEnd w:id="32"/>
     </w:p>
     <w:p>
       <w:pPr>
@@ -18565,11 +18364,11 @@
           <w:numId w:val="23"/>
         </w:numPr>
       </w:pPr>
-      <w:bookmarkStart w:id="34" w:name="_Toc508100442"/>
+      <w:bookmarkStart w:id="33" w:name="_Toc508100442"/>
       <w:r>
         <w:t>Investigación de usuarios</w:t>
       </w:r>
-      <w:bookmarkEnd w:id="34"/>
+      <w:bookmarkEnd w:id="33"/>
     </w:p>
     <w:p>
       <w:pPr>
@@ -19256,12 +19055,12 @@
           <w:numId w:val="23"/>
         </w:numPr>
       </w:pPr>
-      <w:bookmarkStart w:id="35" w:name="_Toc508100443"/>
+      <w:bookmarkStart w:id="34" w:name="_Toc508100443"/>
       <w:r>
         <w:lastRenderedPageBreak/>
         <w:t>Diseño y Prototipado</w:t>
       </w:r>
-      <w:bookmarkEnd w:id="35"/>
+      <w:bookmarkEnd w:id="34"/>
     </w:p>
     <w:p>
       <w:pPr>
@@ -19541,11 +19340,11 @@
           <w:numId w:val="23"/>
         </w:numPr>
       </w:pPr>
-      <w:bookmarkStart w:id="36" w:name="_Toc508100444"/>
+      <w:bookmarkStart w:id="35" w:name="_Toc508100444"/>
       <w:r>
         <w:t>Pruebas de Usuario</w:t>
       </w:r>
-      <w:bookmarkEnd w:id="36"/>
+      <w:bookmarkEnd w:id="35"/>
     </w:p>
     <w:p>
       <w:pPr>
@@ -20002,7 +19801,7 @@
           <w:szCs w:val="24"/>
         </w:rPr>
       </w:pPr>
-      <w:bookmarkStart w:id="37" w:name="_Toc508100445"/>
+      <w:bookmarkStart w:id="36" w:name="_Toc508100445"/>
       <w:r>
         <w:rPr>
           <w:rStyle w:val="Ttulo3Car"/>
@@ -20010,7 +19809,7 @@
         </w:rPr>
         <w:t>Consideraciones éticas</w:t>
       </w:r>
-      <w:bookmarkEnd w:id="37"/>
+      <w:bookmarkEnd w:id="36"/>
     </w:p>
     <w:p>
       <w:pPr>
@@ -20176,7 +19975,7 @@
           <w:lang w:val="es-ES"/>
         </w:rPr>
       </w:pPr>
-      <w:bookmarkStart w:id="38" w:name="_Toc508100446"/>
+      <w:bookmarkStart w:id="37" w:name="_Toc508100446"/>
       <w:r>
         <w:rPr>
           <w:rFonts w:cs="Times New Roman"/>
@@ -20193,7 +19992,7 @@
         </w:rPr>
         <w:t>nálisis</w:t>
       </w:r>
-      <w:bookmarkEnd w:id="38"/>
+      <w:bookmarkEnd w:id="37"/>
     </w:p>
     <w:p>
       <w:pPr>
@@ -20472,7 +20271,7 @@
           <w:szCs w:val="24"/>
         </w:rPr>
       </w:pPr>
-      <w:bookmarkStart w:id="39" w:name="_Toc508100447"/>
+      <w:bookmarkStart w:id="38" w:name="_Toc508100447"/>
       <w:r>
         <w:rPr>
           <w:rFonts w:cs="Times New Roman"/>
@@ -20481,7 +20280,7 @@
         <w:lastRenderedPageBreak/>
         <w:t>Resultados</w:t>
       </w:r>
-      <w:bookmarkEnd w:id="39"/>
+      <w:bookmarkEnd w:id="38"/>
     </w:p>
     <w:p>
       <w:pPr>
@@ -25185,14 +24984,8 @@
           <w:numId w:val="30"/>
         </w:numPr>
         <w:spacing w:line="360" w:lineRule="auto"/>
-        <w:rPr>
-          <w:b w:val="0"/>
-        </w:rPr>
-      </w:pPr>
-      <w:r>
-        <w:rPr>
-          <w:b w:val="0"/>
-        </w:rPr>
+      </w:pPr>
+      <w:r>
         <w:lastRenderedPageBreak/>
         <w:t>Fase de Diseño</w:t>
       </w:r>
@@ -26052,14 +25845,8 @@
           <w:ilvl w:val="0"/>
           <w:numId w:val="30"/>
         </w:numPr>
-        <w:rPr>
-          <w:b w:val="0"/>
-        </w:rPr>
-      </w:pPr>
-      <w:r>
-        <w:rPr>
-          <w:b w:val="0"/>
-        </w:rPr>
+      </w:pPr>
+      <w:r>
         <w:t>Fase de Pruebas</w:t>
       </w:r>
     </w:p>
@@ -26315,10 +26102,22 @@
         <w:t xml:space="preserve">Acerca de la tabla de clasificación de reclamos, se mostró la clasificación realizada a 8 participantes, 5 gestores de IPRESS y 3 personal de SUSALUD. </w:t>
       </w:r>
       <w:r>
-        <w:t xml:space="preserve">Ellos revisaron la clasificación dada y no hicieron ningún cambio de organización a pesar de que se les dio la oportunidad de reorganizarlo de la manera que ellos creyeran conveniente. </w:t>
-      </w:r>
-      <w:bookmarkStart w:id="40" w:name="_GoBack"/>
-      <w:bookmarkEnd w:id="40"/>
+        <w:t xml:space="preserve">Ellos revisaron la clasificación dada y no hicieron ningún cambio de organización a pesar de que se les dio la oportunidad de reorganizarlo de la manera </w:t>
+      </w:r>
+      <w:r>
+        <w:t>que ellos creyeran conveniente.</w:t>
+      </w:r>
+      <w:r>
+        <w:t xml:space="preserve"> Los dos últimos entrevistado con el rol de personal de SUSALUD comentaron que han venido trabajando en una clasificación nueva y que se encuentra próxima a ser aprobada, es por esto que prefirieron no hacer cambios en la clasificación plantead</w:t>
+      </w:r>
+      <w:r>
+        <w:t>a</w:t>
+      </w:r>
+      <w:bookmarkStart w:id="39" w:name="_GoBack"/>
+      <w:bookmarkEnd w:id="39"/>
+      <w:r>
+        <w:t>.</w:t>
+      </w:r>
     </w:p>
     <w:p>
       <w:pPr>
@@ -26341,7 +26140,7 @@
           <w:szCs w:val="24"/>
         </w:rPr>
       </w:pPr>
-      <w:bookmarkStart w:id="41" w:name="_Toc508100448"/>
+      <w:bookmarkStart w:id="40" w:name="_Toc508100448"/>
       <w:r>
         <w:rPr>
           <w:rFonts w:cs="Times New Roman"/>
@@ -26350,7 +26149,7 @@
         <w:lastRenderedPageBreak/>
         <w:t>Discusión</w:t>
       </w:r>
-      <w:bookmarkEnd w:id="41"/>
+      <w:bookmarkEnd w:id="40"/>
     </w:p>
     <w:p>
       <w:pPr>
@@ -27183,7 +26982,7 @@
           <w:szCs w:val="24"/>
         </w:rPr>
       </w:pPr>
-      <w:bookmarkStart w:id="42" w:name="_Toc508100449"/>
+      <w:bookmarkStart w:id="41" w:name="_Toc508100449"/>
       <w:r>
         <w:rPr>
           <w:rFonts w:cs="Times New Roman"/>
@@ -27192,7 +26991,7 @@
         <w:lastRenderedPageBreak/>
         <w:t>Conclusiones</w:t>
       </w:r>
-      <w:bookmarkEnd w:id="42"/>
+      <w:bookmarkEnd w:id="41"/>
     </w:p>
     <w:p>
       <w:pPr>
@@ -27213,7 +27012,7 @@
           <w:szCs w:val="24"/>
         </w:rPr>
       </w:pPr>
-      <w:bookmarkStart w:id="43" w:name="_Toc508100450"/>
+      <w:bookmarkStart w:id="42" w:name="_Toc508100450"/>
       <w:r>
         <w:rPr>
           <w:rFonts w:cs="Times New Roman"/>
@@ -27222,7 +27021,7 @@
         <w:lastRenderedPageBreak/>
         <w:t>Recomendaciones</w:t>
       </w:r>
-      <w:bookmarkEnd w:id="43"/>
+      <w:bookmarkEnd w:id="42"/>
     </w:p>
     <w:p>
       <w:pPr>
@@ -27243,7 +27042,7 @@
           <w:szCs w:val="24"/>
         </w:rPr>
       </w:pPr>
-      <w:bookmarkStart w:id="44" w:name="_Toc508100451"/>
+      <w:bookmarkStart w:id="43" w:name="_Toc508100451"/>
       <w:r>
         <w:rPr>
           <w:rFonts w:cs="Times New Roman"/>
@@ -27252,7 +27051,7 @@
         <w:lastRenderedPageBreak/>
         <w:t>Referencias bibliográficas</w:t>
       </w:r>
-      <w:bookmarkEnd w:id="44"/>
+      <w:bookmarkEnd w:id="43"/>
     </w:p>
     <w:p>
       <w:pPr>
@@ -28886,7 +28685,7 @@
           <w:szCs w:val="24"/>
         </w:rPr>
       </w:pPr>
-      <w:bookmarkStart w:id="45" w:name="_Toc508100452"/>
+      <w:bookmarkStart w:id="44" w:name="_Toc508100452"/>
       <w:r>
         <w:rPr>
           <w:rFonts w:cs="Times New Roman"/>
@@ -28895,36 +28694,36 @@
         <w:lastRenderedPageBreak/>
         <w:t>Anexos</w:t>
       </w:r>
+      <w:bookmarkEnd w:id="44"/>
+    </w:p>
+    <w:p>
+      <w:pPr>
+        <w:spacing w:line="360" w:lineRule="auto"/>
+        <w:jc w:val="both"/>
+        <w:rPr>
+          <w:rFonts w:cs="Times New Roman"/>
+          <w:lang w:val="es-ES"/>
+        </w:rPr>
+      </w:pPr>
+    </w:p>
+    <w:p>
+      <w:pPr>
+        <w:pStyle w:val="Ttulo2"/>
+        <w:spacing w:line="360" w:lineRule="auto"/>
+        <w:rPr>
+          <w:rFonts w:cs="Times New Roman"/>
+          <w:b w:val="0"/>
+        </w:rPr>
+      </w:pPr>
+      <w:bookmarkStart w:id="45" w:name="_Toc508100453"/>
+      <w:r>
+        <w:rPr>
+          <w:rFonts w:cs="Times New Roman"/>
+          <w:szCs w:val="24"/>
+        </w:rPr>
+        <w:t>Anexo 1</w:t>
+      </w:r>
       <w:bookmarkEnd w:id="45"/>
-    </w:p>
-    <w:p>
-      <w:pPr>
-        <w:spacing w:line="360" w:lineRule="auto"/>
-        <w:jc w:val="both"/>
-        <w:rPr>
-          <w:rFonts w:cs="Times New Roman"/>
-          <w:lang w:val="es-ES"/>
-        </w:rPr>
-      </w:pPr>
-    </w:p>
-    <w:p>
-      <w:pPr>
-        <w:pStyle w:val="Ttulo2"/>
-        <w:spacing w:line="360" w:lineRule="auto"/>
-        <w:rPr>
-          <w:rFonts w:cs="Times New Roman"/>
-          <w:b w:val="0"/>
-        </w:rPr>
-      </w:pPr>
-      <w:bookmarkStart w:id="46" w:name="_Toc508100453"/>
-      <w:r>
-        <w:rPr>
-          <w:rFonts w:cs="Times New Roman"/>
-          <w:szCs w:val="24"/>
-        </w:rPr>
-        <w:t>Anexo 1</w:t>
-      </w:r>
-      <w:bookmarkEnd w:id="46"/>
       <w:r>
         <w:rPr>
           <w:rFonts w:cs="Times New Roman"/>
@@ -29910,7 +29709,7 @@
           </mc:Choice>
           <mc:Fallback>
             <w:pict>
-              <v:line w14:anchorId="00807E0C" id="1 Conector recto" o:spid="_x0000_s1026" style="position:absolute;z-index:251659264;visibility:visible;mso-wrap-style:square;mso-width-percent:0;mso-height-percent:0;mso-wrap-distance-left:9pt;mso-wrap-distance-top:0;mso-wrap-distance-right:9pt;mso-wrap-distance-bottom:0;mso-position-horizontal:absolute;mso-position-horizontal-relative:text;mso-position-vertical:absolute;mso-position-vertical-relative:text;mso-width-percent:0;mso-height-percent:0;mso-width-relative:margin;mso-height-relative:page" from="-.4pt,15.8pt" to="404.5pt,15.8pt" o:gfxdata="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" strokecolor="black [3200]" strokeweight=".5pt">
+              <v:line w14:anchorId="1D560732" id="1 Conector recto" o:spid="_x0000_s1026" style="position:absolute;z-index:251659264;visibility:visible;mso-wrap-style:square;mso-width-percent:0;mso-height-percent:0;mso-wrap-distance-left:9pt;mso-wrap-distance-top:0;mso-wrap-distance-right:9pt;mso-wrap-distance-bottom:0;mso-position-horizontal:absolute;mso-position-horizontal-relative:text;mso-position-vertical:absolute;mso-position-vertical-relative:text;mso-width-percent:0;mso-height-percent:0;mso-width-relative:margin;mso-height-relative:page" from="-.4pt,15.8pt" to="404.5pt,15.8pt" o:gfxdata="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" strokecolor="black [3200]" strokeweight=".5pt">
                 <v:stroke joinstyle="miter"/>
                 <o:lock v:ext="edit" shapetype="f"/>
               </v:line>
@@ -30074,7 +29873,7 @@
           </mc:Choice>
           <mc:Fallback>
             <w:pict>
-              <v:line w14:anchorId="2138236C" id="2 Conector recto" o:spid="_x0000_s1026" style="position:absolute;z-index:251660288;visibility:visible;mso-wrap-style:square;mso-width-percent:0;mso-height-percent:0;mso-wrap-distance-left:9pt;mso-wrap-distance-top:0;mso-wrap-distance-right:9pt;mso-wrap-distance-bottom:0;mso-position-horizontal:absolute;mso-position-horizontal-relative:text;mso-position-vertical:absolute;mso-position-vertical-relative:text;mso-width-percent:0;mso-height-percent:0;mso-width-relative:margin;mso-height-relative:page" from="314.65pt,14.7pt" to="404.5pt,14.7pt" o:gfxdata="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" strokecolor="black [3200]" strokeweight=".5pt">
+              <v:line w14:anchorId="12A11320" id="2 Conector recto" o:spid="_x0000_s1026" style="position:absolute;z-index:251660288;visibility:visible;mso-wrap-style:square;mso-width-percent:0;mso-height-percent:0;mso-wrap-distance-left:9pt;mso-wrap-distance-top:0;mso-wrap-distance-right:9pt;mso-wrap-distance-bottom:0;mso-position-horizontal:absolute;mso-position-horizontal-relative:text;mso-position-vertical:absolute;mso-position-vertical-relative:text;mso-width-percent:0;mso-height-percent:0;mso-width-relative:margin;mso-height-relative:page" from="314.65pt,14.7pt" to="404.5pt,14.7pt" o:gfxdata="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" strokecolor="black [3200]" strokeweight=".5pt">
                 <v:stroke joinstyle="miter"/>
                 <o:lock v:ext="edit" shapetype="f"/>
               </v:line>
@@ -30156,7 +29955,7 @@
           </mc:Choice>
           <mc:Fallback>
             <w:pict>
-              <v:line w14:anchorId="36EE5D6A" id="5 Conector recto" o:spid="_x0000_s1026" style="position:absolute;z-index:251661312;visibility:visible;mso-wrap-style:square;mso-width-percent:0;mso-height-percent:0;mso-wrap-distance-left:9pt;mso-wrap-distance-top:0;mso-wrap-distance-right:9pt;mso-wrap-distance-bottom:0;mso-position-horizontal:absolute;mso-position-horizontal-relative:text;mso-position-vertical:absolute;mso-position-vertical-relative:text;mso-width-percent:0;mso-height-percent:0;mso-width-relative:page;mso-height-relative:page" from="-.35pt,15.3pt" to="114.25pt,15.3pt" o:gfxdata="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" strokecolor="black [3200]" strokeweight=".5pt">
+              <v:line w14:anchorId="551D27BC" id="5 Conector recto" o:spid="_x0000_s1026" style="position:absolute;z-index:251661312;visibility:visible;mso-wrap-style:square;mso-width-percent:0;mso-height-percent:0;mso-wrap-distance-left:9pt;mso-wrap-distance-top:0;mso-wrap-distance-right:9pt;mso-wrap-distance-bottom:0;mso-position-horizontal:absolute;mso-position-horizontal-relative:text;mso-position-vertical:absolute;mso-position-vertical-relative:text;mso-width-percent:0;mso-height-percent:0;mso-width-relative:page;mso-height-relative:page" from="-.35pt,15.3pt" to="114.25pt,15.3pt" o:gfxdata="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" strokecolor="black [3200]" strokeweight=".5pt">
                 <v:stroke joinstyle="miter"/>
                 <o:lock v:ext="edit" shapetype="f"/>
               </v:line>
@@ -30371,7 +30170,7 @@
           </mc:Choice>
           <mc:Fallback>
             <w:pict>
-              <v:line w14:anchorId="28BD5C73" id="8 Conector recto" o:spid="_x0000_s1026" style="position:absolute;z-index:251664384;visibility:visible;mso-wrap-style:square;mso-width-percent:0;mso-height-percent:0;mso-wrap-distance-left:9pt;mso-wrap-distance-top:0;mso-wrap-distance-right:9pt;mso-wrap-distance-bottom:0;mso-position-horizontal:absolute;mso-position-horizontal-relative:text;mso-position-vertical:absolute;mso-position-vertical-relative:text;mso-width-percent:0;mso-height-percent:0;mso-width-relative:margin;mso-height-relative:page" from="-.35pt,16.55pt" to="404.55pt,16.55pt" o:gfxdata="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" strokecolor="black [3200]" strokeweight=".5pt">
+              <v:line w14:anchorId="539B0F00" id="8 Conector recto" o:spid="_x0000_s1026" style="position:absolute;z-index:251664384;visibility:visible;mso-wrap-style:square;mso-width-percent:0;mso-height-percent:0;mso-wrap-distance-left:9pt;mso-wrap-distance-top:0;mso-wrap-distance-right:9pt;mso-wrap-distance-bottom:0;mso-position-horizontal:absolute;mso-position-horizontal-relative:text;mso-position-vertical:absolute;mso-position-vertical-relative:text;mso-width-percent:0;mso-height-percent:0;mso-width-relative:margin;mso-height-relative:page" from="-.35pt,16.55pt" to="404.55pt,16.55pt" o:gfxdata="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" strokecolor="black [3200]" strokeweight=".5pt">
                 <v:stroke joinstyle="miter"/>
                 <o:lock v:ext="edit" shapetype="f"/>
               </v:line>
@@ -30546,7 +30345,7 @@
           </mc:Choice>
           <mc:Fallback>
             <w:pict>
-              <v:line w14:anchorId="3FD3885E" id="7 Conector recto" o:spid="_x0000_s1026" style="position:absolute;z-index:251663360;visibility:visible;mso-wrap-style:square;mso-width-percent:0;mso-height-percent:0;mso-wrap-distance-left:9pt;mso-wrap-distance-top:0;mso-wrap-distance-right:9pt;mso-wrap-distance-bottom:0;mso-position-horizontal:absolute;mso-position-horizontal-relative:text;mso-position-vertical:absolute;mso-position-vertical-relative:text;mso-width-percent:0;mso-height-percent:0;mso-width-relative:margin;mso-height-relative:page" from="314.65pt,14.95pt" to="404.5pt,14.95pt" o:gfxdata="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" strokecolor="black [3200]" strokeweight=".5pt">
+              <v:line w14:anchorId="4983B566" id="7 Conector recto" o:spid="_x0000_s1026" style="position:absolute;z-index:251663360;visibility:visible;mso-wrap-style:square;mso-width-percent:0;mso-height-percent:0;mso-wrap-distance-left:9pt;mso-wrap-distance-top:0;mso-wrap-distance-right:9pt;mso-wrap-distance-bottom:0;mso-position-horizontal:absolute;mso-position-horizontal-relative:text;mso-position-vertical:absolute;mso-position-vertical-relative:text;mso-width-percent:0;mso-height-percent:0;mso-width-relative:margin;mso-height-relative:page" from="314.65pt,14.95pt" to="404.5pt,14.95pt" o:gfxdata="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" strokecolor="black [3200]" strokeweight=".5pt">
                 <v:stroke joinstyle="miter"/>
                 <o:lock v:ext="edit" shapetype="f"/>
               </v:line>
@@ -30628,7 +30427,7 @@
           </mc:Choice>
           <mc:Fallback>
             <w:pict>
-              <v:line w14:anchorId="5FDCA07A" id="6 Conector recto" o:spid="_x0000_s1026" style="position:absolute;z-index:251662336;visibility:visible;mso-wrap-style:square;mso-width-percent:0;mso-height-percent:0;mso-wrap-distance-left:9pt;mso-wrap-distance-top:0;mso-wrap-distance-right:9pt;mso-wrap-distance-bottom:0;mso-position-horizontal:absolute;mso-position-horizontal-relative:text;mso-position-vertical:absolute;mso-position-vertical-relative:text;mso-width-percent:0;mso-height-percent:0;mso-width-relative:page;mso-height-relative:page" from="-.35pt,15pt" to="114.25pt,15pt" o:gfxdata="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" strokecolor="black [3200]" strokeweight=".5pt">
+              <v:line w14:anchorId="13048E5D" id="6 Conector recto" o:spid="_x0000_s1026" style="position:absolute;z-index:251662336;visibility:visible;mso-wrap-style:square;mso-width-percent:0;mso-height-percent:0;mso-wrap-distance-left:9pt;mso-wrap-distance-top:0;mso-wrap-distance-right:9pt;mso-wrap-distance-bottom:0;mso-position-horizontal:absolute;mso-position-horizontal-relative:text;mso-position-vertical:absolute;mso-position-vertical-relative:text;mso-width-percent:0;mso-height-percent:0;mso-width-relative:page;mso-height-relative:page" from="-.35pt,15pt" to="114.25pt,15pt" o:gfxdata="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" strokecolor="black [3200]" strokeweight=".5pt">
                 <v:stroke joinstyle="miter"/>
                 <o:lock v:ext="edit" shapetype="f"/>
               </v:line>
@@ -30854,7 +30653,7 @@
           <w:lang w:val="es-ES"/>
         </w:rPr>
       </w:pPr>
-      <w:bookmarkStart w:id="47" w:name="_Toc508100454"/>
+      <w:bookmarkStart w:id="46" w:name="_Toc508100454"/>
       <w:r>
         <w:rPr>
           <w:rFonts w:cs="Times New Roman"/>
@@ -30864,7 +30663,7 @@
         <w:lastRenderedPageBreak/>
         <w:t>Anexo 2: Guía Semi-Estructurada de Entrevista a Profundidad para usuarios finales Nº1</w:t>
       </w:r>
-      <w:bookmarkEnd w:id="47"/>
+      <w:bookmarkEnd w:id="46"/>
     </w:p>
     <w:p>
       <w:pPr>
@@ -31598,7 +31397,7 @@
           <w:lang w:val="es-ES"/>
         </w:rPr>
       </w:pPr>
-      <w:bookmarkStart w:id="48" w:name="_Toc508100455"/>
+      <w:bookmarkStart w:id="47" w:name="_Toc508100455"/>
       <w:r>
         <w:rPr>
           <w:rFonts w:cs="Times New Roman"/>
@@ -31616,7 +31415,7 @@
         </w:rPr>
         <w:t>Estructurada de Entrevista a Profundidad para usuarios finales Nº2</w:t>
       </w:r>
-      <w:bookmarkEnd w:id="48"/>
+      <w:bookmarkEnd w:id="47"/>
       <w:r>
         <w:rPr>
           <w:rFonts w:cs="Times New Roman"/>
@@ -32422,7 +32221,7 @@
           <w:lang w:val="es-ES"/>
         </w:rPr>
       </w:pPr>
-      <w:bookmarkStart w:id="49" w:name="_Toc508100456"/>
+      <w:bookmarkStart w:id="48" w:name="_Toc508100456"/>
       <w:r>
         <w:rPr>
           <w:rFonts w:cs="Times New Roman"/>
@@ -32464,7 +32263,7 @@
         </w:rPr>
         <w:t xml:space="preserve"> del Sistema de Gestión de Reclamos para el Sistema de Salud del Perú</w:t>
       </w:r>
-      <w:bookmarkEnd w:id="49"/>
+      <w:bookmarkEnd w:id="48"/>
       <w:r>
         <w:rPr>
           <w:rFonts w:cs="Times New Roman"/>
@@ -32564,7 +32363,7 @@
           </w:ffData>
         </w:fldChar>
       </w:r>
-      <w:bookmarkStart w:id="50" w:name="Casilla1"/>
+      <w:bookmarkStart w:id="49" w:name="Casilla1"/>
       <w:r>
         <w:rPr>
           <w:rFonts w:cs="Times New Roman"/>
@@ -32592,7 +32391,7 @@
         </w:rPr>
         <w:fldChar w:fldCharType="end"/>
       </w:r>
-      <w:bookmarkEnd w:id="50"/>
+      <w:bookmarkEnd w:id="49"/>
       <w:r>
         <w:rPr>
           <w:rFonts w:cs="Times New Roman"/>
@@ -32624,7 +32423,7 @@
           </w:ffData>
         </w:fldChar>
       </w:r>
-      <w:bookmarkStart w:id="51" w:name="Casilla2"/>
+      <w:bookmarkStart w:id="50" w:name="Casilla2"/>
       <w:r>
         <w:rPr>
           <w:rFonts w:cs="Times New Roman"/>
@@ -32652,7 +32451,7 @@
         </w:rPr>
         <w:fldChar w:fldCharType="end"/>
       </w:r>
-      <w:bookmarkEnd w:id="51"/>
+      <w:bookmarkEnd w:id="50"/>
       <w:r>
         <w:rPr>
           <w:rFonts w:cs="Times New Roman"/>
@@ -32721,7 +32520,7 @@
           </w:ffData>
         </w:fldChar>
       </w:r>
-      <w:bookmarkStart w:id="52" w:name="Casilla3"/>
+      <w:bookmarkStart w:id="51" w:name="Casilla3"/>
       <w:r>
         <w:rPr>
           <w:rFonts w:cs="Times New Roman"/>
@@ -32749,7 +32548,7 @@
         </w:rPr>
         <w:fldChar w:fldCharType="end"/>
       </w:r>
-      <w:bookmarkEnd w:id="52"/>
+      <w:bookmarkEnd w:id="51"/>
       <w:r>
         <w:rPr>
           <w:rFonts w:cs="Times New Roman"/>
@@ -32785,7 +32584,7 @@
           </w:ffData>
         </w:fldChar>
       </w:r>
-      <w:bookmarkStart w:id="53" w:name="Casilla4"/>
+      <w:bookmarkStart w:id="52" w:name="Casilla4"/>
       <w:r>
         <w:rPr>
           <w:rFonts w:cs="Times New Roman"/>
@@ -32813,7 +32612,7 @@
         </w:rPr>
         <w:fldChar w:fldCharType="end"/>
       </w:r>
-      <w:bookmarkEnd w:id="53"/>
+      <w:bookmarkEnd w:id="52"/>
       <w:r>
         <w:rPr>
           <w:rFonts w:cs="Times New Roman"/>
@@ -32849,7 +32648,7 @@
           </w:ffData>
         </w:fldChar>
       </w:r>
-      <w:bookmarkStart w:id="54" w:name="Casilla5"/>
+      <w:bookmarkStart w:id="53" w:name="Casilla5"/>
       <w:r>
         <w:rPr>
           <w:rFonts w:cs="Times New Roman"/>
@@ -32877,7 +32676,7 @@
         </w:rPr>
         <w:fldChar w:fldCharType="end"/>
       </w:r>
-      <w:bookmarkEnd w:id="54"/>
+      <w:bookmarkEnd w:id="53"/>
       <w:r>
         <w:rPr>
           <w:rFonts w:cs="Times New Roman"/>
@@ -32913,7 +32712,7 @@
           </w:ffData>
         </w:fldChar>
       </w:r>
-      <w:bookmarkStart w:id="55" w:name="Casilla6"/>
+      <w:bookmarkStart w:id="54" w:name="Casilla6"/>
       <w:r>
         <w:rPr>
           <w:rFonts w:cs="Times New Roman"/>
@@ -32941,7 +32740,7 @@
         </w:rPr>
         <w:fldChar w:fldCharType="end"/>
       </w:r>
-      <w:bookmarkEnd w:id="55"/>
+      <w:bookmarkEnd w:id="54"/>
       <w:r>
         <w:rPr>
           <w:rFonts w:cs="Times New Roman"/>
@@ -33009,7 +32808,7 @@
           </w:ffData>
         </w:fldChar>
       </w:r>
-      <w:bookmarkStart w:id="56" w:name="Casilla7"/>
+      <w:bookmarkStart w:id="55" w:name="Casilla7"/>
       <w:r>
         <w:rPr>
           <w:rFonts w:cs="Times New Roman"/>
@@ -33037,7 +32836,7 @@
         </w:rPr>
         <w:fldChar w:fldCharType="end"/>
       </w:r>
-      <w:bookmarkEnd w:id="56"/>
+      <w:bookmarkEnd w:id="55"/>
       <w:r>
         <w:rPr>
           <w:rFonts w:cs="Times New Roman"/>
@@ -33073,7 +32872,7 @@
           </w:ffData>
         </w:fldChar>
       </w:r>
-      <w:bookmarkStart w:id="57" w:name="Casilla9"/>
+      <w:bookmarkStart w:id="56" w:name="Casilla9"/>
       <w:r>
         <w:rPr>
           <w:rFonts w:cs="Times New Roman"/>
@@ -33101,7 +32900,7 @@
         </w:rPr>
         <w:fldChar w:fldCharType="end"/>
       </w:r>
-      <w:bookmarkEnd w:id="57"/>
+      <w:bookmarkEnd w:id="56"/>
       <w:r>
         <w:rPr>
           <w:rFonts w:cs="Times New Roman"/>
@@ -33137,7 +32936,7 @@
           </w:ffData>
         </w:fldChar>
       </w:r>
-      <w:bookmarkStart w:id="58" w:name="Casilla8"/>
+      <w:bookmarkStart w:id="57" w:name="Casilla8"/>
       <w:r>
         <w:rPr>
           <w:rFonts w:cs="Times New Roman"/>
@@ -33165,7 +32964,7 @@
         </w:rPr>
         <w:fldChar w:fldCharType="end"/>
       </w:r>
-      <w:bookmarkEnd w:id="58"/>
+      <w:bookmarkEnd w:id="57"/>
       <w:r>
         <w:rPr>
           <w:rFonts w:cs="Times New Roman"/>
@@ -33201,7 +33000,7 @@
           </w:ffData>
         </w:fldChar>
       </w:r>
-      <w:bookmarkStart w:id="59" w:name="Casilla10"/>
+      <w:bookmarkStart w:id="58" w:name="Casilla10"/>
       <w:r>
         <w:rPr>
           <w:rFonts w:cs="Times New Roman"/>
@@ -33229,7 +33028,7 @@
         </w:rPr>
         <w:fldChar w:fldCharType="end"/>
       </w:r>
-      <w:bookmarkEnd w:id="59"/>
+      <w:bookmarkEnd w:id="58"/>
       <w:r>
         <w:rPr>
           <w:rFonts w:cs="Times New Roman"/>
@@ -33265,7 +33064,7 @@
           </w:ffData>
         </w:fldChar>
       </w:r>
-      <w:bookmarkStart w:id="60" w:name="Casilla11"/>
+      <w:bookmarkStart w:id="59" w:name="Casilla11"/>
       <w:r>
         <w:rPr>
           <w:rFonts w:cs="Times New Roman"/>
@@ -33293,7 +33092,7 @@
         </w:rPr>
         <w:fldChar w:fldCharType="end"/>
       </w:r>
-      <w:bookmarkEnd w:id="60"/>
+      <w:bookmarkEnd w:id="59"/>
       <w:r>
         <w:rPr>
           <w:rFonts w:cs="Times New Roman"/>
@@ -33389,7 +33188,7 @@
           </w:ffData>
         </w:fldChar>
       </w:r>
-      <w:bookmarkStart w:id="61" w:name="Casilla12"/>
+      <w:bookmarkStart w:id="60" w:name="Casilla12"/>
       <w:r>
         <w:rPr>
           <w:rFonts w:cs="Times New Roman"/>
@@ -33417,7 +33216,7 @@
         </w:rPr>
         <w:fldChar w:fldCharType="end"/>
       </w:r>
-      <w:bookmarkEnd w:id="61"/>
+      <w:bookmarkEnd w:id="60"/>
       <w:r>
         <w:rPr>
           <w:rFonts w:cs="Times New Roman"/>
@@ -33453,7 +33252,7 @@
           </w:ffData>
         </w:fldChar>
       </w:r>
-      <w:bookmarkStart w:id="62" w:name="Casilla13"/>
+      <w:bookmarkStart w:id="61" w:name="Casilla13"/>
       <w:r>
         <w:rPr>
           <w:rFonts w:cs="Times New Roman"/>
@@ -33481,7 +33280,7 @@
         </w:rPr>
         <w:fldChar w:fldCharType="end"/>
       </w:r>
-      <w:bookmarkEnd w:id="62"/>
+      <w:bookmarkEnd w:id="61"/>
       <w:r>
         <w:rPr>
           <w:rFonts w:cs="Times New Roman"/>
@@ -33517,7 +33316,7 @@
           </w:ffData>
         </w:fldChar>
       </w:r>
-      <w:bookmarkStart w:id="63" w:name="Casilla14"/>
+      <w:bookmarkStart w:id="62" w:name="Casilla14"/>
       <w:r>
         <w:rPr>
           <w:rFonts w:cs="Times New Roman"/>
@@ -33545,7 +33344,7 @@
         </w:rPr>
         <w:fldChar w:fldCharType="end"/>
       </w:r>
-      <w:bookmarkEnd w:id="63"/>
+      <w:bookmarkEnd w:id="62"/>
       <w:r>
         <w:rPr>
           <w:rFonts w:cs="Times New Roman"/>
@@ -33581,7 +33380,7 @@
           </w:ffData>
         </w:fldChar>
       </w:r>
-      <w:bookmarkStart w:id="64" w:name="Casilla15"/>
+      <w:bookmarkStart w:id="63" w:name="Casilla15"/>
       <w:r>
         <w:rPr>
           <w:rFonts w:cs="Times New Roman"/>
@@ -33609,7 +33408,7 @@
         </w:rPr>
         <w:fldChar w:fldCharType="end"/>
       </w:r>
-      <w:bookmarkEnd w:id="64"/>
+      <w:bookmarkEnd w:id="63"/>
       <w:r>
         <w:rPr>
           <w:rFonts w:cs="Times New Roman"/>
@@ -33691,7 +33490,7 @@
           </w:ffData>
         </w:fldChar>
       </w:r>
-      <w:bookmarkStart w:id="65" w:name="Casilla16"/>
+      <w:bookmarkStart w:id="64" w:name="Casilla16"/>
       <w:r>
         <w:rPr>
           <w:rFonts w:cs="Times New Roman"/>
@@ -33719,7 +33518,7 @@
         </w:rPr>
         <w:fldChar w:fldCharType="end"/>
       </w:r>
-      <w:bookmarkEnd w:id="65"/>
+      <w:bookmarkEnd w:id="64"/>
       <w:r>
         <w:rPr>
           <w:rFonts w:cs="Times New Roman"/>
@@ -33755,7 +33554,7 @@
           </w:ffData>
         </w:fldChar>
       </w:r>
-      <w:bookmarkStart w:id="66" w:name="Casilla17"/>
+      <w:bookmarkStart w:id="65" w:name="Casilla17"/>
       <w:r>
         <w:rPr>
           <w:rFonts w:cs="Times New Roman"/>
@@ -33783,7 +33582,7 @@
         </w:rPr>
         <w:fldChar w:fldCharType="end"/>
       </w:r>
-      <w:bookmarkEnd w:id="66"/>
+      <w:bookmarkEnd w:id="65"/>
       <w:r>
         <w:rPr>
           <w:rFonts w:cs="Times New Roman"/>
@@ -33819,7 +33618,7 @@
           </w:ffData>
         </w:fldChar>
       </w:r>
-      <w:bookmarkStart w:id="67" w:name="Casilla18"/>
+      <w:bookmarkStart w:id="66" w:name="Casilla18"/>
       <w:r>
         <w:rPr>
           <w:rFonts w:cs="Times New Roman"/>
@@ -33847,7 +33646,7 @@
         </w:rPr>
         <w:fldChar w:fldCharType="end"/>
       </w:r>
-      <w:bookmarkEnd w:id="67"/>
+      <w:bookmarkEnd w:id="66"/>
       <w:r>
         <w:rPr>
           <w:rFonts w:cs="Times New Roman"/>
@@ -33883,7 +33682,7 @@
           </w:ffData>
         </w:fldChar>
       </w:r>
-      <w:bookmarkStart w:id="68" w:name="Casilla19"/>
+      <w:bookmarkStart w:id="67" w:name="Casilla19"/>
       <w:r>
         <w:rPr>
           <w:rFonts w:cs="Times New Roman"/>
@@ -33911,7 +33710,7 @@
         </w:rPr>
         <w:fldChar w:fldCharType="end"/>
       </w:r>
-      <w:bookmarkEnd w:id="68"/>
+      <w:bookmarkEnd w:id="67"/>
       <w:r>
         <w:rPr>
           <w:rFonts w:cs="Times New Roman"/>
@@ -33947,7 +33746,7 @@
           </w:ffData>
         </w:fldChar>
       </w:r>
-      <w:bookmarkStart w:id="69" w:name="Casilla20"/>
+      <w:bookmarkStart w:id="68" w:name="Casilla20"/>
       <w:r>
         <w:rPr>
           <w:rFonts w:cs="Times New Roman"/>
@@ -33975,7 +33774,7 @@
         </w:rPr>
         <w:fldChar w:fldCharType="end"/>
       </w:r>
-      <w:bookmarkEnd w:id="69"/>
+      <w:bookmarkEnd w:id="68"/>
       <w:r>
         <w:rPr>
           <w:rFonts w:cs="Times New Roman"/>
@@ -33999,8 +33798,8 @@
       </w:r>
     </w:p>
     <w:sectPr>
-      <w:footerReference w:type="even" r:id="rId13"/>
-      <w:footerReference w:type="default" r:id="rId14"/>
+      <w:footerReference w:type="even" r:id="rId10"/>
+      <w:footerReference w:type="default" r:id="rId11"/>
       <w:pgSz w:w="11900" w:h="16840"/>
       <w:pgMar w:top="1417" w:right="1701" w:bottom="1417" w:left="1701" w:header="708" w:footer="708" w:gutter="0"/>
       <w:cols w:space="708"/>
@@ -34009,39 +33808,6 @@
     </w:sectPr>
   </w:body>
 </w:document>
-</file>
-
-<file path=word/comments.xml><?xml version="1.0" encoding="utf-8"?>
-<w:comments xmlns:wpc="http://schemas.microsoft.com/office/word/2010/wordprocessingCanvas" xmlns:cx="http://schemas.microsoft.com/office/drawing/2014/chartex" xmlns:cx1="http://schemas.microsoft.com/office/drawing/2015/9/8/chartex" xmlns:cx2="http://schemas.microsoft.com/office/drawing/2015/10/21/chartex" xmlns:cx3="http://schemas.microsoft.com/office/drawing/2016/5/9/chartex" xmlns:cx4="http://schemas.microsoft.com/office/drawing/2016/5/10/chartex" xmlns:cx5="http://schemas.microsoft.com/office/drawing/2016/5/11/chartex" xmlns:cx6="http://schemas.microsoft.com/office/drawing/2016/5/12/chartex" xmlns:cx7="http://schemas.microsoft.com/office/drawing/2016/5/13/chartex" xmlns:cx8="http://schemas.microsoft.com/office/drawing/2016/5/14/chartex" xmlns:mc="http://schemas.openxmlformats.org/markup-compatibility/2006" xmlns:aink="http://schemas.microsoft.com/office/drawing/2016/ink" xmlns:am3d="http://schemas.microsoft.com/office/drawing/2017/model3d" xmlns:o="urn:schemas-microsoft-com:office:office" xmlns:r="http://schemas.openxmlformats.org/officeDocument/2006/relationships" xmlns:m="http://schemas.openxmlformats.org/officeDocument/2006/math" xmlns:v="urn:schemas-microsoft-com:vml" xmlns:wp14="http://schemas.microsoft.com/office/word/2010/wordprocessingDrawing" xmlns:wp="http://schemas.openxmlformats.org/drawingml/2006/wordprocessingDrawing" xmlns:w10="urn:schemas-microsoft-com:office:word" xmlns:w="http://schemas.openxmlformats.org/wordprocessingml/2006/main" xmlns:w14="http://schemas.microsoft.com/office/word/2010/wordml" xmlns:w15="http://schemas.microsoft.com/office/word/2012/wordml" xmlns:w16cid="http://schemas.microsoft.com/office/word/2016/wordml/cid" xmlns:w16se="http://schemas.microsoft.com/office/word/2015/wordml/symex" xmlns:wpg="http://schemas.microsoft.com/office/word/2010/wordprocessingGroup" xmlns:wpi="http://schemas.microsoft.com/office/word/2010/wordprocessingInk" xmlns:wne="http://schemas.microsoft.com/office/word/2006/wordml" xmlns:wps="http://schemas.microsoft.com/office/word/2010/wordprocessingShape" mc:Ignorable="w14 w15 w16se w16cid wp14">
-  <w:comment w:id="11" w:author="Cesar Carcamo" w:date="2018-03-15T14:29:00Z" w:initials="CCC">
-    <w:p>
-      <w:pPr>
-        <w:pStyle w:val="Textocomentario"/>
-      </w:pPr>
-      <w:r>
-        <w:rPr>
-          <w:rStyle w:val="Refdecomentario"/>
-        </w:rPr>
-        <w:annotationRef/>
-      </w:r>
-      <w:r>
-        <w:t>Considerar bajar el nivel de este titulo, quedando co sub-seccion "d" dentro de "4. Sistemas de gesion de reclamos en el sector salud"</w:t>
-      </w:r>
-    </w:p>
-  </w:comment>
-</w:comments>
-</file>
-
-<file path=word/commentsExtended.xml><?xml version="1.0" encoding="utf-8"?>
-<w15:commentsEx xmlns:wpc="http://schemas.microsoft.com/office/word/2010/wordprocessingCanvas" xmlns:cx="http://schemas.microsoft.com/office/drawing/2014/chartex" xmlns:cx1="http://schemas.microsoft.com/office/drawing/2015/9/8/chartex" xmlns:cx2="http://schemas.microsoft.com/office/drawing/2015/10/21/chartex" xmlns:cx3="http://schemas.microsoft.com/office/drawing/2016/5/9/chartex" xmlns:cx4="http://schemas.microsoft.com/office/drawing/2016/5/10/chartex" xmlns:cx5="http://schemas.microsoft.com/office/drawing/2016/5/11/chartex" xmlns:cx6="http://schemas.microsoft.com/office/drawing/2016/5/12/chartex" xmlns:cx7="http://schemas.microsoft.com/office/drawing/2016/5/13/chartex" xmlns:cx8="http://schemas.microsoft.com/office/drawing/2016/5/14/chartex" xmlns:mc="http://schemas.openxmlformats.org/markup-compatibility/2006" xmlns:aink="http://schemas.microsoft.com/office/drawing/2016/ink" xmlns:am3d="http://schemas.microsoft.com/office/drawing/2017/model3d" xmlns:o="urn:schemas-microsoft-com:office:office" xmlns:r="http://schemas.openxmlformats.org/officeDocument/2006/relationships" xmlns:m="http://schemas.openxmlformats.org/officeDocument/2006/math" xmlns:v="urn:schemas-microsoft-com:vml" xmlns:wp14="http://schemas.microsoft.com/office/word/2010/wordprocessingDrawing" xmlns:wp="http://schemas.openxmlformats.org/drawingml/2006/wordprocessingDrawing" xmlns:w10="urn:schemas-microsoft-com:office:word" xmlns:w="http://schemas.openxmlformats.org/wordprocessingml/2006/main" xmlns:w14="http://schemas.microsoft.com/office/word/2010/wordml" xmlns:w15="http://schemas.microsoft.com/office/word/2012/wordml" xmlns:w16cid="http://schemas.microsoft.com/office/word/2016/wordml/cid" xmlns:w16se="http://schemas.microsoft.com/office/word/2015/wordml/symex" xmlns:wpg="http://schemas.microsoft.com/office/word/2010/wordprocessingGroup" xmlns:wpi="http://schemas.microsoft.com/office/word/2010/wordprocessingInk" xmlns:wne="http://schemas.microsoft.com/office/word/2006/wordml" xmlns:wps="http://schemas.microsoft.com/office/word/2010/wordprocessingShape" mc:Ignorable="w14 w15 w16se w16cid wp14">
-  <w15:commentEx w15:paraId="350E2818" w15:done="0"/>
-</w15:commentsEx>
-</file>
-
-<file path=word/commentsIds.xml><?xml version="1.0" encoding="utf-8"?>
-<w16cid:commentsIds xmlns:wpc="http://schemas.microsoft.com/office/word/2010/wordprocessingCanvas" xmlns:cx="http://schemas.microsoft.com/office/drawing/2014/chartex" xmlns:cx1="http://schemas.microsoft.com/office/drawing/2015/9/8/chartex" xmlns:cx2="http://schemas.microsoft.com/office/drawing/2015/10/21/chartex" xmlns:cx3="http://schemas.microsoft.com/office/drawing/2016/5/9/chartex" xmlns:cx4="http://schemas.microsoft.com/office/drawing/2016/5/10/chartex" xmlns:cx5="http://schemas.microsoft.com/office/drawing/2016/5/11/chartex" xmlns:cx6="http://schemas.microsoft.com/office/drawing/2016/5/12/chartex" xmlns:cx7="http://schemas.microsoft.com/office/drawing/2016/5/13/chartex" xmlns:cx8="http://schemas.microsoft.com/office/drawing/2016/5/14/chartex" xmlns:mc="http://schemas.openxmlformats.org/markup-compatibility/2006" xmlns:aink="http://schemas.microsoft.com/office/drawing/2016/ink" xmlns:am3d="http://schemas.microsoft.com/office/drawing/2017/model3d" xmlns:o="urn:schemas-microsoft-com:office:office" xmlns:r="http://schemas.openxmlformats.org/officeDocument/2006/relationships" xmlns:m="http://schemas.openxmlformats.org/officeDocument/2006/math" xmlns:v="urn:schemas-microsoft-com:vml" xmlns:wp14="http://schemas.microsoft.com/office/word/2010/wordprocessingDrawing" xmlns:wp="http://schemas.openxmlformats.org/drawingml/2006/wordprocessingDrawing" xmlns:w10="urn:schemas-microsoft-com:office:word" xmlns:w="http://schemas.openxmlformats.org/wordprocessingml/2006/main" xmlns:w14="http://schemas.microsoft.com/office/word/2010/wordml" xmlns:w15="http://schemas.microsoft.com/office/word/2012/wordml" xmlns:w16cid="http://schemas.microsoft.com/office/word/2016/wordml/cid" xmlns:w16se="http://schemas.microsoft.com/office/word/2015/wordml/symex" xmlns:wpg="http://schemas.microsoft.com/office/word/2010/wordprocessingGroup" xmlns:wpi="http://schemas.microsoft.com/office/word/2010/wordprocessingInk" xmlns:wne="http://schemas.microsoft.com/office/word/2006/wordml" xmlns:wps="http://schemas.microsoft.com/office/word/2010/wordprocessingShape" mc:Ignorable="w14 w15 w16se w16cid wp14">
-  <w16cid:commentId w16cid:paraId="350E2818" w16cid:durableId="1E5A794A"/>
-</w16cid:commentsIds>
 </file>
 
 <file path=word/endnotes.xml><?xml version="1.0" encoding="utf-8"?>
@@ -34688,6 +34454,92 @@
     </w:lvl>
   </w:abstractNum>
   <w:abstractNum w:abstractNumId="5" w15:restartNumberingAfterBreak="0">
+    <w:nsid w:val="074F0B7F"/>
+    <w:multiLevelType w:val="hybridMultilevel"/>
+    <w:tmpl w:val="62780956"/>
+    <w:lvl w:ilvl="0" w:tplc="280A0019">
+      <w:start w:val="1"/>
+      <w:numFmt w:val="lowerLetter"/>
+      <w:lvlText w:val="%1."/>
+      <w:lvlJc w:val="left"/>
+      <w:pPr>
+        <w:ind w:left="720" w:hanging="360"/>
+      </w:pPr>
+    </w:lvl>
+    <w:lvl w:ilvl="1" w:tplc="280A0019" w:tentative="1">
+      <w:start w:val="1"/>
+      <w:numFmt w:val="lowerLetter"/>
+      <w:lvlText w:val="%2."/>
+      <w:lvlJc w:val="left"/>
+      <w:pPr>
+        <w:ind w:left="1440" w:hanging="360"/>
+      </w:pPr>
+    </w:lvl>
+    <w:lvl w:ilvl="2" w:tplc="280A001B" w:tentative="1">
+      <w:start w:val="1"/>
+      <w:numFmt w:val="lowerRoman"/>
+      <w:lvlText w:val="%3."/>
+      <w:lvlJc w:val="right"/>
+      <w:pPr>
+        <w:ind w:left="2160" w:hanging="180"/>
+      </w:pPr>
+    </w:lvl>
+    <w:lvl w:ilvl="3" w:tplc="280A000F" w:tentative="1">
+      <w:start w:val="1"/>
+      <w:numFmt w:val="decimal"/>
+      <w:lvlText w:val="%4."/>
+      <w:lvlJc w:val="left"/>
+      <w:pPr>
+        <w:ind w:left="2880" w:hanging="360"/>
+      </w:pPr>
+    </w:lvl>
+    <w:lvl w:ilvl="4" w:tplc="280A0019" w:tentative="1">
+      <w:start w:val="1"/>
+      <w:numFmt w:val="lowerLetter"/>
+      <w:lvlText w:val="%5."/>
+      <w:lvlJc w:val="left"/>
+      <w:pPr>
+        <w:ind w:left="3600" w:hanging="360"/>
+      </w:pPr>
+    </w:lvl>
+    <w:lvl w:ilvl="5" w:tplc="280A001B" w:tentative="1">
+      <w:start w:val="1"/>
+      <w:numFmt w:val="lowerRoman"/>
+      <w:lvlText w:val="%6."/>
+      <w:lvlJc w:val="right"/>
+      <w:pPr>
+        <w:ind w:left="4320" w:hanging="180"/>
+      </w:pPr>
+    </w:lvl>
+    <w:lvl w:ilvl="6" w:tplc="280A000F" w:tentative="1">
+      <w:start w:val="1"/>
+      <w:numFmt w:val="decimal"/>
+      <w:lvlText w:val="%7."/>
+      <w:lvlJc w:val="left"/>
+      <w:pPr>
+        <w:ind w:left="5040" w:hanging="360"/>
+      </w:pPr>
+    </w:lvl>
+    <w:lvl w:ilvl="7" w:tplc="280A0019" w:tentative="1">
+      <w:start w:val="1"/>
+      <w:numFmt w:val="lowerLetter"/>
+      <w:lvlText w:val="%8."/>
+      <w:lvlJc w:val="left"/>
+      <w:pPr>
+        <w:ind w:left="5760" w:hanging="360"/>
+      </w:pPr>
+    </w:lvl>
+    <w:lvl w:ilvl="8" w:tplc="280A001B" w:tentative="1">
+      <w:start w:val="1"/>
+      <w:numFmt w:val="lowerRoman"/>
+      <w:lvlText w:val="%9."/>
+      <w:lvlJc w:val="right"/>
+      <w:pPr>
+        <w:ind w:left="6480" w:hanging="180"/>
+      </w:pPr>
+    </w:lvl>
+  </w:abstractNum>
+  <w:abstractNum w:abstractNumId="6" w15:restartNumberingAfterBreak="0">
     <w:nsid w:val="12004C3C"/>
     <w:multiLevelType w:val="hybridMultilevel"/>
     <w:tmpl w:val="71787310"/>
@@ -34776,7 +34628,7 @@
       </w:pPr>
     </w:lvl>
   </w:abstractNum>
-  <w:abstractNum w:abstractNumId="6" w15:restartNumberingAfterBreak="0">
+  <w:abstractNum w:abstractNumId="7" w15:restartNumberingAfterBreak="0">
     <w:nsid w:val="1419437F"/>
     <w:multiLevelType w:val="hybridMultilevel"/>
     <w:tmpl w:val="5BDC6E18"/>
@@ -34889,7 +34741,7 @@
       </w:rPr>
     </w:lvl>
   </w:abstractNum>
-  <w:abstractNum w:abstractNumId="7" w15:restartNumberingAfterBreak="0">
+  <w:abstractNum w:abstractNumId="8" w15:restartNumberingAfterBreak="0">
     <w:nsid w:val="17CB0A68"/>
     <w:multiLevelType w:val="hybridMultilevel"/>
     <w:tmpl w:val="C33EA458"/>
@@ -34978,7 +34830,7 @@
       </w:pPr>
     </w:lvl>
   </w:abstractNum>
-  <w:abstractNum w:abstractNumId="8" w15:restartNumberingAfterBreak="0">
+  <w:abstractNum w:abstractNumId="9" w15:restartNumberingAfterBreak="0">
     <w:nsid w:val="18C91305"/>
     <w:multiLevelType w:val="hybridMultilevel"/>
     <w:tmpl w:val="9F18EFEE"/>
@@ -35067,7 +34919,7 @@
       </w:pPr>
     </w:lvl>
   </w:abstractNum>
-  <w:abstractNum w:abstractNumId="9" w15:restartNumberingAfterBreak="0">
+  <w:abstractNum w:abstractNumId="10" w15:restartNumberingAfterBreak="0">
     <w:nsid w:val="18DE3052"/>
     <w:multiLevelType w:val="hybridMultilevel"/>
     <w:tmpl w:val="6BDE9B16"/>
@@ -35180,7 +35032,7 @@
       </w:rPr>
     </w:lvl>
   </w:abstractNum>
-  <w:abstractNum w:abstractNumId="10" w15:restartNumberingAfterBreak="0">
+  <w:abstractNum w:abstractNumId="11" w15:restartNumberingAfterBreak="0">
     <w:nsid w:val="195451FA"/>
     <w:multiLevelType w:val="hybridMultilevel"/>
     <w:tmpl w:val="A0A8FD2C"/>
@@ -35266,7 +35118,7 @@
       </w:pPr>
     </w:lvl>
   </w:abstractNum>
-  <w:abstractNum w:abstractNumId="11" w15:restartNumberingAfterBreak="0">
+  <w:abstractNum w:abstractNumId="12" w15:restartNumberingAfterBreak="0">
     <w:nsid w:val="1AB00921"/>
     <w:multiLevelType w:val="hybridMultilevel"/>
     <w:tmpl w:val="92FAEC12"/>
@@ -35379,10 +35231,10 @@
       </w:rPr>
     </w:lvl>
   </w:abstractNum>
-  <w:abstractNum w:abstractNumId="12" w15:restartNumberingAfterBreak="0">
+  <w:abstractNum w:abstractNumId="13" w15:restartNumberingAfterBreak="0">
     <w:nsid w:val="1BAF40CA"/>
     <w:multiLevelType w:val="hybridMultilevel"/>
-    <w:tmpl w:val="07523102"/>
+    <w:tmpl w:val="D988F47C"/>
     <w:lvl w:ilvl="0" w:tplc="040A0013">
       <w:start w:val="1"/>
       <w:numFmt w:val="upperRoman"/>
@@ -35401,7 +35253,7 @@
         <w:ind w:left="1440" w:hanging="360"/>
       </w:pPr>
     </w:lvl>
-    <w:lvl w:ilvl="2" w:tplc="040A001B" w:tentative="1">
+    <w:lvl w:ilvl="2" w:tplc="040A001B">
       <w:start w:val="1"/>
       <w:numFmt w:val="lowerRoman"/>
       <w:lvlText w:val="%3."/>
@@ -35465,7 +35317,7 @@
       </w:pPr>
     </w:lvl>
   </w:abstractNum>
-  <w:abstractNum w:abstractNumId="13" w15:restartNumberingAfterBreak="0">
+  <w:abstractNum w:abstractNumId="14" w15:restartNumberingAfterBreak="0">
     <w:nsid w:val="1C77452D"/>
     <w:multiLevelType w:val="hybridMultilevel"/>
     <w:tmpl w:val="0EAE7B5E"/>
@@ -35578,7 +35430,7 @@
       </w:rPr>
     </w:lvl>
   </w:abstractNum>
-  <w:abstractNum w:abstractNumId="14" w15:restartNumberingAfterBreak="0">
+  <w:abstractNum w:abstractNumId="15" w15:restartNumberingAfterBreak="0">
     <w:nsid w:val="1F704485"/>
     <w:multiLevelType w:val="hybridMultilevel"/>
     <w:tmpl w:val="E76E0120"/>
@@ -35691,7 +35543,7 @@
       </w:rPr>
     </w:lvl>
   </w:abstractNum>
-  <w:abstractNum w:abstractNumId="15" w15:restartNumberingAfterBreak="0">
+  <w:abstractNum w:abstractNumId="16" w15:restartNumberingAfterBreak="0">
     <w:nsid w:val="1FDE43AC"/>
     <w:multiLevelType w:val="hybridMultilevel"/>
     <w:tmpl w:val="A1547B8A"/>
@@ -35804,10 +35656,10 @@
       </w:rPr>
     </w:lvl>
   </w:abstractNum>
-  <w:abstractNum w:abstractNumId="16" w15:restartNumberingAfterBreak="0">
+  <w:abstractNum w:abstractNumId="17" w15:restartNumberingAfterBreak="0">
     <w:nsid w:val="29B70EA2"/>
     <w:multiLevelType w:val="hybridMultilevel"/>
-    <w:tmpl w:val="9B64E80C"/>
+    <w:tmpl w:val="B2864900"/>
     <w:lvl w:ilvl="0" w:tplc="040A0013">
       <w:start w:val="1"/>
       <w:numFmt w:val="upperRoman"/>
@@ -35890,7 +35742,7 @@
       </w:pPr>
     </w:lvl>
   </w:abstractNum>
-  <w:abstractNum w:abstractNumId="17" w15:restartNumberingAfterBreak="0">
+  <w:abstractNum w:abstractNumId="18" w15:restartNumberingAfterBreak="0">
     <w:nsid w:val="36C5669C"/>
     <w:multiLevelType w:val="hybridMultilevel"/>
     <w:tmpl w:val="7E248F06"/>
@@ -35979,7 +35831,7 @@
       </w:pPr>
     </w:lvl>
   </w:abstractNum>
-  <w:abstractNum w:abstractNumId="18" w15:restartNumberingAfterBreak="0">
+  <w:abstractNum w:abstractNumId="19" w15:restartNumberingAfterBreak="0">
     <w:nsid w:val="3771284D"/>
     <w:multiLevelType w:val="hybridMultilevel"/>
     <w:tmpl w:val="9C889D86"/>
@@ -36065,7 +35917,7 @@
       </w:pPr>
     </w:lvl>
   </w:abstractNum>
-  <w:abstractNum w:abstractNumId="19" w15:restartNumberingAfterBreak="0">
+  <w:abstractNum w:abstractNumId="20" w15:restartNumberingAfterBreak="0">
     <w:nsid w:val="3AEC40B9"/>
     <w:multiLevelType w:val="hybridMultilevel"/>
     <w:tmpl w:val="548C07BC"/>
@@ -36154,7 +36006,7 @@
       </w:pPr>
     </w:lvl>
   </w:abstractNum>
-  <w:abstractNum w:abstractNumId="20" w15:restartNumberingAfterBreak="0">
+  <w:abstractNum w:abstractNumId="21" w15:restartNumberingAfterBreak="0">
     <w:nsid w:val="3DA764BF"/>
     <w:multiLevelType w:val="hybridMultilevel"/>
     <w:tmpl w:val="7FBCD868"/>
@@ -36267,7 +36119,7 @@
       </w:rPr>
     </w:lvl>
   </w:abstractNum>
-  <w:abstractNum w:abstractNumId="21" w15:restartNumberingAfterBreak="0">
+  <w:abstractNum w:abstractNumId="22" w15:restartNumberingAfterBreak="0">
     <w:nsid w:val="417C0425"/>
     <w:multiLevelType w:val="hybridMultilevel"/>
     <w:tmpl w:val="6B728D38"/>
@@ -36380,7 +36232,7 @@
       </w:rPr>
     </w:lvl>
   </w:abstractNum>
-  <w:abstractNum w:abstractNumId="22" w15:restartNumberingAfterBreak="0">
+  <w:abstractNum w:abstractNumId="23" w15:restartNumberingAfterBreak="0">
     <w:nsid w:val="42B83C09"/>
     <w:multiLevelType w:val="hybridMultilevel"/>
     <w:tmpl w:val="AF028FA4"/>
@@ -36493,7 +36345,7 @@
       </w:rPr>
     </w:lvl>
   </w:abstractNum>
-  <w:abstractNum w:abstractNumId="23" w15:restartNumberingAfterBreak="0">
+  <w:abstractNum w:abstractNumId="24" w15:restartNumberingAfterBreak="0">
     <w:nsid w:val="45E5313B"/>
     <w:multiLevelType w:val="hybridMultilevel"/>
     <w:tmpl w:val="A74822E0"/>
@@ -36606,7 +36458,7 @@
       </w:rPr>
     </w:lvl>
   </w:abstractNum>
-  <w:abstractNum w:abstractNumId="24" w15:restartNumberingAfterBreak="0">
+  <w:abstractNum w:abstractNumId="25" w15:restartNumberingAfterBreak="0">
     <w:nsid w:val="48800EF0"/>
     <w:multiLevelType w:val="hybridMultilevel"/>
     <w:tmpl w:val="4B8C9522"/>
@@ -36719,7 +36571,7 @@
       </w:rPr>
     </w:lvl>
   </w:abstractNum>
-  <w:abstractNum w:abstractNumId="25" w15:restartNumberingAfterBreak="0">
+  <w:abstractNum w:abstractNumId="26" w15:restartNumberingAfterBreak="0">
     <w:nsid w:val="4D1E34E3"/>
     <w:multiLevelType w:val="hybridMultilevel"/>
     <w:tmpl w:val="E01C13E0"/>
@@ -36832,7 +36684,7 @@
       </w:rPr>
     </w:lvl>
   </w:abstractNum>
-  <w:abstractNum w:abstractNumId="26" w15:restartNumberingAfterBreak="0">
+  <w:abstractNum w:abstractNumId="27" w15:restartNumberingAfterBreak="0">
     <w:nsid w:val="4F75718F"/>
     <w:multiLevelType w:val="hybridMultilevel"/>
     <w:tmpl w:val="1236053A"/>
@@ -36921,7 +36773,7 @@
       </w:pPr>
     </w:lvl>
   </w:abstractNum>
-  <w:abstractNum w:abstractNumId="27" w15:restartNumberingAfterBreak="0">
+  <w:abstractNum w:abstractNumId="28" w15:restartNumberingAfterBreak="0">
     <w:nsid w:val="4F7F7044"/>
     <w:multiLevelType w:val="hybridMultilevel"/>
     <w:tmpl w:val="5C36217E"/>
@@ -37034,7 +36886,7 @@
       </w:rPr>
     </w:lvl>
   </w:abstractNum>
-  <w:abstractNum w:abstractNumId="28" w15:restartNumberingAfterBreak="0">
+  <w:abstractNum w:abstractNumId="29" w15:restartNumberingAfterBreak="0">
     <w:nsid w:val="4F8560CC"/>
     <w:multiLevelType w:val="hybridMultilevel"/>
     <w:tmpl w:val="2CD6874E"/>
@@ -37121,7 +36973,7 @@
       </w:pPr>
     </w:lvl>
   </w:abstractNum>
-  <w:abstractNum w:abstractNumId="29" w15:restartNumberingAfterBreak="0">
+  <w:abstractNum w:abstractNumId="30" w15:restartNumberingAfterBreak="0">
     <w:nsid w:val="50D25B8C"/>
     <w:multiLevelType w:val="hybridMultilevel"/>
     <w:tmpl w:val="AD80BC16"/>
@@ -37234,7 +37086,7 @@
       </w:rPr>
     </w:lvl>
   </w:abstractNum>
-  <w:abstractNum w:abstractNumId="30" w15:restartNumberingAfterBreak="0">
+  <w:abstractNum w:abstractNumId="31" w15:restartNumberingAfterBreak="0">
     <w:nsid w:val="53232CE0"/>
     <w:multiLevelType w:val="hybridMultilevel"/>
     <w:tmpl w:val="8898B576"/>
@@ -37323,7 +37175,7 @@
       </w:pPr>
     </w:lvl>
   </w:abstractNum>
-  <w:abstractNum w:abstractNumId="31" w15:restartNumberingAfterBreak="0">
+  <w:abstractNum w:abstractNumId="32" w15:restartNumberingAfterBreak="0">
     <w:nsid w:val="5A287621"/>
     <w:multiLevelType w:val="hybridMultilevel"/>
     <w:tmpl w:val="EBBA06BA"/>
@@ -37436,7 +37288,7 @@
       </w:rPr>
     </w:lvl>
   </w:abstractNum>
-  <w:abstractNum w:abstractNumId="32" w15:restartNumberingAfterBreak="0">
+  <w:abstractNum w:abstractNumId="33" w15:restartNumberingAfterBreak="0">
     <w:nsid w:val="69924489"/>
     <w:multiLevelType w:val="hybridMultilevel"/>
     <w:tmpl w:val="90BC128E"/>
@@ -37549,7 +37401,7 @@
       </w:rPr>
     </w:lvl>
   </w:abstractNum>
-  <w:abstractNum w:abstractNumId="33" w15:restartNumberingAfterBreak="0">
+  <w:abstractNum w:abstractNumId="34" w15:restartNumberingAfterBreak="0">
     <w:nsid w:val="6E352A36"/>
     <w:multiLevelType w:val="hybridMultilevel"/>
     <w:tmpl w:val="06A0A356"/>
@@ -37662,7 +37514,7 @@
       </w:rPr>
     </w:lvl>
   </w:abstractNum>
-  <w:abstractNum w:abstractNumId="34" w15:restartNumberingAfterBreak="0">
+  <w:abstractNum w:abstractNumId="35" w15:restartNumberingAfterBreak="0">
     <w:nsid w:val="74104AFD"/>
     <w:multiLevelType w:val="hybridMultilevel"/>
     <w:tmpl w:val="14F67A52"/>
@@ -37775,7 +37627,7 @@
       </w:rPr>
     </w:lvl>
   </w:abstractNum>
-  <w:abstractNum w:abstractNumId="35" w15:restartNumberingAfterBreak="0">
+  <w:abstractNum w:abstractNumId="36" w15:restartNumberingAfterBreak="0">
     <w:nsid w:val="78EE1B75"/>
     <w:multiLevelType w:val="hybridMultilevel"/>
     <w:tmpl w:val="03B82A04"/>
@@ -37888,7 +37740,7 @@
       </w:rPr>
     </w:lvl>
   </w:abstractNum>
-  <w:abstractNum w:abstractNumId="36" w15:restartNumberingAfterBreak="0">
+  <w:abstractNum w:abstractNumId="37" w15:restartNumberingAfterBreak="0">
     <w:nsid w:val="7D9347D5"/>
     <w:multiLevelType w:val="hybridMultilevel"/>
     <w:tmpl w:val="3AA09932"/>
@@ -38001,7 +37853,7 @@
       </w:rPr>
     </w:lvl>
   </w:abstractNum>
-  <w:abstractNum w:abstractNumId="37" w15:restartNumberingAfterBreak="0">
+  <w:abstractNum w:abstractNumId="38" w15:restartNumberingAfterBreak="0">
     <w:nsid w:val="7F524065"/>
     <w:multiLevelType w:val="hybridMultilevel"/>
     <w:tmpl w:val="3228A570"/>
@@ -38118,115 +37970,118 @@
     <w:abstractNumId w:val="0"/>
   </w:num>
   <w:num w:numId="2">
-    <w:abstractNumId w:val="35"/>
+    <w:abstractNumId w:val="36"/>
   </w:num>
   <w:num w:numId="3">
-    <w:abstractNumId w:val="23"/>
+    <w:abstractNumId w:val="24"/>
   </w:num>
   <w:num w:numId="4">
-    <w:abstractNumId w:val="6"/>
+    <w:abstractNumId w:val="7"/>
   </w:num>
   <w:num w:numId="5">
-    <w:abstractNumId w:val="14"/>
+    <w:abstractNumId w:val="15"/>
   </w:num>
   <w:num w:numId="6">
-    <w:abstractNumId w:val="36"/>
+    <w:abstractNumId w:val="37"/>
   </w:num>
   <w:num w:numId="7">
-    <w:abstractNumId w:val="24"/>
+    <w:abstractNumId w:val="25"/>
   </w:num>
   <w:num w:numId="8">
     <w:abstractNumId w:val="2"/>
   </w:num>
   <w:num w:numId="9">
+    <w:abstractNumId w:val="27"/>
+  </w:num>
+  <w:num w:numId="10">
+    <w:abstractNumId w:val="34"/>
+  </w:num>
+  <w:num w:numId="11">
+    <w:abstractNumId w:val="35"/>
+  </w:num>
+  <w:num w:numId="12">
     <w:abstractNumId w:val="26"/>
   </w:num>
-  <w:num w:numId="10">
+  <w:num w:numId="13">
     <w:abstractNumId w:val="33"/>
   </w:num>
-  <w:num w:numId="11">
-    <w:abstractNumId w:val="34"/>
-  </w:num>
-  <w:num w:numId="12">
-    <w:abstractNumId w:val="25"/>
-  </w:num>
-  <w:num w:numId="13">
-    <w:abstractNumId w:val="32"/>
-  </w:num>
   <w:num w:numId="14">
-    <w:abstractNumId w:val="22"/>
+    <w:abstractNumId w:val="23"/>
   </w:num>
   <w:num w:numId="15">
-    <w:abstractNumId w:val="12"/>
+    <w:abstractNumId w:val="13"/>
   </w:num>
   <w:num w:numId="16">
-    <w:abstractNumId w:val="28"/>
+    <w:abstractNumId w:val="29"/>
   </w:num>
   <w:num w:numId="17">
-    <w:abstractNumId w:val="16"/>
+    <w:abstractNumId w:val="17"/>
   </w:num>
   <w:num w:numId="18">
-    <w:abstractNumId w:val="10"/>
+    <w:abstractNumId w:val="11"/>
   </w:num>
   <w:num w:numId="19">
-    <w:abstractNumId w:val="5"/>
+    <w:abstractNumId w:val="6"/>
   </w:num>
   <w:num w:numId="20">
-    <w:abstractNumId w:val="37"/>
+    <w:abstractNumId w:val="38"/>
   </w:num>
   <w:num w:numId="21">
-    <w:abstractNumId w:val="20"/>
+    <w:abstractNumId w:val="21"/>
   </w:num>
   <w:num w:numId="22">
-    <w:abstractNumId w:val="15"/>
+    <w:abstractNumId w:val="16"/>
   </w:num>
   <w:num w:numId="23">
     <w:abstractNumId w:val="1"/>
   </w:num>
   <w:num w:numId="24">
-    <w:abstractNumId w:val="27"/>
+    <w:abstractNumId w:val="28"/>
   </w:num>
   <w:num w:numId="25">
-    <w:abstractNumId w:val="11"/>
+    <w:abstractNumId w:val="12"/>
   </w:num>
   <w:num w:numId="26">
-    <w:abstractNumId w:val="31"/>
+    <w:abstractNumId w:val="32"/>
   </w:num>
   <w:num w:numId="27">
-    <w:abstractNumId w:val="21"/>
+    <w:abstractNumId w:val="22"/>
   </w:num>
   <w:num w:numId="28">
-    <w:abstractNumId w:val="9"/>
+    <w:abstractNumId w:val="10"/>
   </w:num>
   <w:num w:numId="29">
-    <w:abstractNumId w:val="29"/>
+    <w:abstractNumId w:val="30"/>
   </w:num>
   <w:num w:numId="30">
     <w:abstractNumId w:val="4"/>
   </w:num>
   <w:num w:numId="31">
-    <w:abstractNumId w:val="7"/>
+    <w:abstractNumId w:val="8"/>
   </w:num>
   <w:num w:numId="32">
-    <w:abstractNumId w:val="30"/>
+    <w:abstractNumId w:val="31"/>
   </w:num>
   <w:num w:numId="33">
-    <w:abstractNumId w:val="8"/>
+    <w:abstractNumId w:val="9"/>
   </w:num>
   <w:num w:numId="34">
     <w:abstractNumId w:val="3"/>
   </w:num>
   <w:num w:numId="35">
+    <w:abstractNumId w:val="20"/>
+  </w:num>
+  <w:num w:numId="36">
+    <w:abstractNumId w:val="18"/>
+  </w:num>
+  <w:num w:numId="37">
     <w:abstractNumId w:val="19"/>
   </w:num>
-  <w:num w:numId="36">
-    <w:abstractNumId w:val="17"/>
+  <w:num w:numId="38">
+    <w:abstractNumId w:val="14"/>
   </w:num>
-  <w:num w:numId="37">
-    <w:abstractNumId w:val="18"/>
-  </w:num>
-  <w:num w:numId="38">
-    <w:abstractNumId w:val="13"/>
+  <w:num w:numId="39">
+    <w:abstractNumId w:val="5"/>
   </w:num>
   <w:numIdMacAtCleanup w:val="35"/>
 </w:numbering>
@@ -39656,7 +39511,7 @@
 </file>
 
 <file path=customXml/itemProps1.xml><?xml version="1.0" encoding="utf-8"?>
-<ds:datastoreItem xmlns:ds="http://schemas.openxmlformats.org/officeDocument/2006/customXml" ds:itemID="{29FCEA12-B828-F34B-8134-9CBAE12D7B92}">
+<ds:datastoreItem xmlns:ds="http://schemas.openxmlformats.org/officeDocument/2006/customXml" ds:itemID="{B197980D-1F64-2F4D-A696-98BD2DE5AFBF}">
   <ds:schemaRefs>
     <ds:schemaRef ds:uri="http://schemas.openxmlformats.org/officeDocument/2006/bibliography"/>
   </ds:schemaRefs>

</xml_diff>